<commit_message>
started with file mgmt
</commit_message>
<xml_diff>
--- a/designing/Pages inDetail.docx
+++ b/designing/Pages inDetail.docx
@@ -1039,500 +1039,626 @@
         </w:rPr>
         <w:t xml:space="preserve">Table : insurance </w:t>
       </w:r>
+    </w:p>
+    <w:p>
+      <w:pPr>
+        <w:rPr>
+          <w:rFonts w:hint="default"/>
+          <w:lang w:val="en-IN"/>
+        </w:rPr>
+      </w:pPr>
+      <w:r>
+        <w:rPr>
+          <w:rFonts w:hint="default"/>
+          <w:lang w:val="en-IN"/>
+        </w:rPr>
+        <w:tab/>
+      </w:r>
+      <w:r>
+        <w:rPr>
+          <w:rFonts w:hint="default"/>
+          <w:lang w:val="en-IN"/>
+        </w:rPr>
+        <w:tab/>
+      </w:r>
+      <w:r>
+        <w:rPr>
+          <w:rFonts w:hint="default"/>
+          <w:lang w:val="en-IN"/>
+        </w:rPr>
+        <w:tab/>
+      </w:r>
+      <w:r>
+        <w:rPr>
+          <w:rFonts w:hint="default"/>
+          <w:lang w:val="en-IN"/>
+        </w:rPr>
+        <w:t>Agents</w:t>
+      </w:r>
+    </w:p>
+    <w:p>
+      <w:pPr>
+        <w:rPr>
+          <w:rFonts w:hint="default"/>
+          <w:lang w:val="en-IN"/>
+        </w:rPr>
+      </w:pPr>
+      <w:r>
+        <w:rPr>
+          <w:rFonts w:hint="default"/>
+          <w:lang w:val="en-IN"/>
+        </w:rPr>
+        <w:tab/>
+      </w:r>
+      <w:r>
+        <w:rPr>
+          <w:rFonts w:hint="default"/>
+          <w:lang w:val="en-IN"/>
+        </w:rPr>
+        <w:tab/>
+      </w:r>
+      <w:r>
+        <w:rPr>
+          <w:rFonts w:hint="default"/>
+          <w:lang w:val="en-IN"/>
+        </w:rPr>
+        <w:tab/>
+      </w:r>
+      <w:r>
+        <w:rPr>
+          <w:rFonts w:hint="default"/>
+          <w:lang w:val="en-IN"/>
+        </w:rPr>
+        <w:t>Company</w:t>
+      </w:r>
+    </w:p>
+    <w:p>
+      <w:pPr>
+        <w:rPr>
+          <w:rFonts w:hint="default"/>
+          <w:lang w:val="en-IN"/>
+        </w:rPr>
+      </w:pPr>
+      <w:r>
+        <w:rPr>
+          <w:rFonts w:hint="default"/>
+          <w:lang w:val="en-IN"/>
+        </w:rPr>
+        <w:tab/>
+      </w:r>
+      <w:r>
+        <w:rPr>
+          <w:rFonts w:hint="default"/>
+          <w:lang w:val="en-IN"/>
+        </w:rPr>
+        <w:tab/>
+      </w:r>
+      <w:r>
+        <w:rPr>
+          <w:rFonts w:hint="default"/>
+          <w:lang w:val="en-IN"/>
+        </w:rPr>
+        <w:tab/>
+      </w:r>
+      <w:r>
+        <w:rPr>
+          <w:rFonts w:hint="default"/>
+          <w:lang w:val="en-IN"/>
+        </w:rPr>
+        <w:t>Premium Cycle</w:t>
+      </w:r>
+    </w:p>
+    <w:p>
+      <w:pPr>
+        <w:rPr>
+          <w:rFonts w:hint="default"/>
+          <w:lang w:val="en-IN"/>
+        </w:rPr>
+      </w:pPr>
+      <w:r>
+        <w:rPr>
+          <w:rFonts w:hint="default"/>
+          <w:lang w:val="en-IN"/>
+        </w:rPr>
+        <w:tab/>
+      </w:r>
+      <w:r>
+        <w:rPr>
+          <w:rFonts w:hint="default"/>
+          <w:lang w:val="en-IN"/>
+        </w:rPr>
+        <w:t>Policy Holder : Dropdown with Jignesh Rina Aayush Manan as values</w:t>
+      </w:r>
+    </w:p>
+    <w:p>
+      <w:pPr>
+        <w:rPr>
+          <w:rFonts w:hint="default"/>
+          <w:lang w:val="en-IN"/>
+        </w:rPr>
+      </w:pPr>
+      <w:r>
+        <w:rPr>
+          <w:rFonts w:hint="default"/>
+          <w:lang w:val="en-IN"/>
+        </w:rPr>
+        <w:t>Insurance Type : have a drop down if not in drop down then add a new category if he chooses add new category hide image and display in its place the form to add a new category</w:t>
+      </w:r>
+    </w:p>
+    <w:p>
+      <w:pPr>
+        <w:rPr>
+          <w:rFonts w:hint="default"/>
+          <w:lang w:val="en-IN"/>
+        </w:rPr>
+      </w:pPr>
+      <w:r>
+        <w:rPr>
+          <w:rFonts w:hint="default"/>
+          <w:lang w:val="en-IN"/>
+        </w:rPr>
+        <w:t>Therefore to fire we will need a button .Add a small tick button beside it.</w:t>
+      </w:r>
+    </w:p>
+    <w:p>
+      <w:pPr>
+        <w:rPr>
+          <w:rFonts w:hint="default"/>
+          <w:lang w:val="en-IN"/>
+        </w:rPr>
+      </w:pPr>
+      <w:r>
+        <w:rPr>
+          <w:rFonts w:hint="default"/>
+          <w:lang w:val="en-IN"/>
+        </w:rPr>
+        <w:t>Policy no: varchar(30)</w:t>
+      </w:r>
+    </w:p>
+    <w:p>
+      <w:pPr>
+        <w:rPr>
+          <w:rFonts w:hint="default"/>
+          <w:lang w:val="en-IN"/>
+        </w:rPr>
+      </w:pPr>
+      <w:r>
+        <w:rPr>
+          <w:rFonts w:hint="default"/>
+          <w:lang w:val="en-IN"/>
+        </w:rPr>
+        <w:t>Policy Name : varchar(30) try to retrieve it on our own not pssble if retrieving then unchangeable</w:t>
+      </w:r>
+    </w:p>
+    <w:p>
+      <w:pPr>
+        <w:rPr>
+          <w:rFonts w:hint="default"/>
+          <w:lang w:val="en-IN"/>
+        </w:rPr>
+      </w:pPr>
+      <w:r>
+        <w:rPr>
+          <w:rFonts w:hint="default"/>
+          <w:lang w:val="en-IN"/>
+        </w:rPr>
+        <w:t>Company : LIC , KOTAK , NEW INDIA , STAR HEALTH , SBI  , add new Entry (We will render a small anoteher pane for this with initial options as buttons and a textfield to add new company)</w:t>
+      </w:r>
+    </w:p>
+    <w:p>
+      <w:pPr>
+        <w:rPr>
+          <w:rFonts w:hint="default"/>
+          <w:lang w:val="en-IN"/>
+        </w:rPr>
+      </w:pPr>
+      <w:r>
+        <w:rPr>
+          <w:rFonts w:hint="default"/>
+          <w:lang w:val="en-IN"/>
+        </w:rPr>
+        <w:t>Policy id : get name from id =&gt; if adding this then db licPolicy</w:t>
+      </w:r>
+    </w:p>
+    <w:p>
+      <w:pPr>
+        <w:rPr>
+          <w:rFonts w:hint="default"/>
+          <w:lang w:val="en-IN"/>
+        </w:rPr>
+      </w:pPr>
+      <w:r>
+        <w:rPr>
+          <w:rFonts w:hint="default"/>
+          <w:lang w:val="en-IN"/>
+        </w:rPr>
+        <w:t>Sum insured/assured : varchar(10) add the rupees signature.available in java</w:t>
+      </w:r>
+    </w:p>
+    <w:p>
+      <w:pPr>
+        <w:rPr>
+          <w:rFonts w:hint="default"/>
+          <w:lang w:val="en-IN"/>
+        </w:rPr>
+      </w:pPr>
+      <w:r>
+        <w:rPr>
+          <w:rFonts w:hint="default"/>
+          <w:lang w:val="en-IN"/>
+        </w:rPr>
+        <w:t xml:space="preserve">First premium : Date </w:t>
+      </w:r>
+    </w:p>
+    <w:p>
+      <w:pPr>
+        <w:rPr>
+          <w:rFonts w:hint="default"/>
+          <w:lang w:val="en-IN"/>
+        </w:rPr>
+      </w:pPr>
+      <w:r>
+        <w:rPr>
+          <w:rFonts w:hint="default"/>
+          <w:lang w:val="en-IN"/>
+        </w:rPr>
+        <w:t>Premium cycle : dropDown</w:t>
+      </w:r>
+    </w:p>
+    <w:p>
+      <w:pPr>
+        <w:rPr>
+          <w:rFonts w:hint="default"/>
+          <w:lang w:val="en-IN"/>
+        </w:rPr>
+      </w:pPr>
+      <w:r>
+        <w:rPr>
+          <w:rFonts w:hint="default"/>
+          <w:lang w:val="en-IN"/>
+        </w:rPr>
+        <w:tab/>
+      </w:r>
+      <w:r>
+        <w:rPr>
+          <w:rFonts w:hint="default"/>
+          <w:lang w:val="en-IN"/>
+        </w:rPr>
+        <w:tab/>
+      </w:r>
+      <w:r>
+        <w:rPr>
+          <w:rFonts w:hint="default"/>
+          <w:lang w:val="en-IN"/>
+        </w:rPr>
+        <w:t>ONE TIME , YEARLY , HALF YEARLY , QUARTERLY , MONTHLY.</w:t>
+      </w:r>
+    </w:p>
+    <w:p>
+      <w:pPr>
+        <w:rPr>
+          <w:rFonts w:hint="default"/>
+          <w:lang w:val="en-IN"/>
+        </w:rPr>
+      </w:pPr>
+      <w:r>
+        <w:rPr>
+          <w:rFonts w:hint="default"/>
+          <w:lang w:val="en-IN"/>
+        </w:rPr>
+        <w:t>Installment premium: varchar(20)</w:t>
+      </w:r>
+    </w:p>
+    <w:p>
+      <w:pPr>
+        <w:rPr>
+          <w:rFonts w:hint="default"/>
+          <w:lang w:val="en-IN"/>
+        </w:rPr>
+      </w:pPr>
+      <w:r>
+        <w:rPr>
+          <w:rFonts w:hint="default"/>
+          <w:lang w:val="en-IN"/>
+        </w:rPr>
+        <w:t>From which  A/c : BOI AAYUSH SHAH (e.g.)</w:t>
+      </w:r>
+    </w:p>
+    <w:p>
+      <w:pPr>
+        <w:rPr>
+          <w:rFonts w:hint="default"/>
+          <w:lang w:val="en-IN"/>
+        </w:rPr>
+      </w:pPr>
+      <w:r>
+        <w:rPr>
+          <w:rFonts w:hint="default"/>
+          <w:lang w:val="en-IN"/>
+        </w:rPr>
+        <w:t>Agent : Divyesh Shah varchar(30)</w:t>
+      </w:r>
+    </w:p>
+    <w:p>
+      <w:pPr>
+        <w:rPr>
+          <w:rFonts w:hint="default"/>
+          <w:lang w:val="en-IN"/>
+        </w:rPr>
+      </w:pPr>
+      <w:r>
+        <w:rPr>
+          <w:rFonts w:hint="default"/>
+          <w:lang w:val="en-IN"/>
+        </w:rPr>
+        <w:t>Nominees : Rina Shah e.g.</w:t>
+      </w:r>
+    </w:p>
+    <w:p>
+      <w:pPr>
+        <w:rPr>
+          <w:rFonts w:hint="default"/>
+          <w:lang w:val="en-IN"/>
+        </w:rPr>
+      </w:pPr>
+      <w:r>
+        <w:rPr>
+          <w:rFonts w:hint="default"/>
+          <w:lang w:val="en-IN"/>
+        </w:rPr>
+        <w:t>nominee contact no.</w:t>
+      </w:r>
+    </w:p>
+    <w:p>
+      <w:pPr>
+        <w:rPr>
+          <w:rFonts w:hint="default"/>
+          <w:lang w:val="en-IN"/>
+        </w:rPr>
+      </w:pPr>
+      <w:r>
+        <w:rPr>
+          <w:rFonts w:hint="default"/>
+          <w:lang w:val="en-IN"/>
+        </w:rPr>
+        <w:t>Nominee relation</w:t>
+      </w:r>
+    </w:p>
+    <w:p>
+      <w:pPr>
+        <w:rPr>
+          <w:rFonts w:hint="default"/>
+          <w:lang w:val="en-IN"/>
+        </w:rPr>
+      </w:pPr>
+      <w:r>
+        <w:rPr>
+          <w:rFonts w:hint="default"/>
+          <w:lang w:val="en-IN"/>
+        </w:rPr>
+        <w:t>Agent Mobile NO : dropdown also add a new agent if not there</w:t>
+      </w:r>
+    </w:p>
+    <w:p>
+      <w:pPr>
+        <w:rPr>
+          <w:rFonts w:hint="default"/>
+          <w:lang w:val="en-IN"/>
+        </w:rPr>
+      </w:pPr>
+      <w:r>
+        <w:rPr>
+          <w:rFonts w:hint="default"/>
+          <w:lang w:val="en-IN"/>
+        </w:rPr>
+        <w:t>Premium month : (Or Date) varchar(30) maybe month (if available in dbms)</w:t>
+      </w:r>
+    </w:p>
+    <w:p>
+      <w:pPr>
+        <w:rPr>
+          <w:rFonts w:hint="default"/>
+          <w:lang w:val="en-IN"/>
+        </w:rPr>
+      </w:pPr>
+      <w:r>
+        <w:rPr>
+          <w:rFonts w:hint="default"/>
+          <w:lang w:val="en-IN"/>
+        </w:rPr>
+        <w:t>Last premium payment date : Date</w:t>
+      </w:r>
+    </w:p>
+    <w:p>
+      <w:pPr>
+        <w:rPr>
+          <w:rFonts w:hint="default"/>
+          <w:lang w:val="en-IN"/>
+        </w:rPr>
+      </w:pPr>
+      <w:r>
+        <w:rPr>
+          <w:rFonts w:hint="default"/>
+          <w:lang w:val="en-IN"/>
+        </w:rPr>
+        <w:t>Date of Maturity : Date</w:t>
+      </w:r>
+    </w:p>
+    <w:p>
+      <w:pPr>
+        <w:rPr>
+          <w:rFonts w:hint="default"/>
+          <w:lang w:val="en-IN"/>
+        </w:rPr>
+      </w:pPr>
+      <w:r>
+        <w:rPr>
+          <w:rFonts w:hint="default"/>
+          <w:lang w:val="en-IN"/>
+        </w:rPr>
+        <w:t>Maturity Amount : varchar(10)</w:t>
+      </w:r>
+    </w:p>
+    <w:p>
+      <w:pPr>
+        <w:rPr>
+          <w:rFonts w:hint="default"/>
+          <w:lang w:val="en-IN"/>
+        </w:rPr>
+      </w:pPr>
+      <w:r>
+        <w:rPr>
+          <w:rFonts w:hint="default"/>
+          <w:lang w:val="en-IN"/>
+        </w:rPr>
+        <w:t>No of years premium to be paid :</w:t>
+      </w:r>
+    </w:p>
+    <w:p>
+      <w:pPr>
+        <w:rPr>
+          <w:rFonts w:hint="default"/>
+          <w:lang w:val="en-IN"/>
+        </w:rPr>
+      </w:pPr>
+      <w:r>
+        <w:rPr>
+          <w:rFonts w:hint="default"/>
+          <w:lang w:val="en-IN"/>
+        </w:rPr>
+        <w:t>Notes:</w:t>
+      </w:r>
+    </w:p>
+    <w:p>
+      <w:pPr>
+        <w:numPr>
+          <w:ilvl w:val="0"/>
+          <w:numId w:val="0"/>
+        </w:numPr>
+        <w:ind w:leftChars="0"/>
+        <w:rPr>
+          <w:rFonts w:hint="default"/>
+          <w:lang w:val="en-IN"/>
+        </w:rPr>
+      </w:pPr>
+      <w:r>
+        <w:rPr>
+          <w:rFonts w:hint="default"/>
+          <w:lang w:val="en-IN"/>
+        </w:rPr>
+        <w:t>Submit button add it to db.</w:t>
+      </w:r>
+    </w:p>
+    <w:p>
+      <w:pPr>
+        <w:numPr>
+          <w:ilvl w:val="0"/>
+          <w:numId w:val="0"/>
+        </w:numPr>
+        <w:ind w:leftChars="0"/>
+        <w:rPr>
+          <w:rFonts w:hint="default"/>
+          <w:lang w:val="en-IN"/>
+        </w:rPr>
+      </w:pPr>
+    </w:p>
+    <w:p>
+      <w:pPr>
+        <w:numPr>
+          <w:ilvl w:val="0"/>
+          <w:numId w:val="0"/>
+        </w:numPr>
+        <w:ind w:leftChars="0"/>
+        <w:rPr>
+          <w:rFonts w:hint="default"/>
+          <w:lang w:val="en-IN"/>
+        </w:rPr>
+      </w:pPr>
+    </w:p>
+    <w:p>
+      <w:pPr>
+        <w:numPr>
+          <w:ilvl w:val="0"/>
+          <w:numId w:val="0"/>
+        </w:numPr>
+        <w:ind w:leftChars="0"/>
+        <w:rPr>
+          <w:rFonts w:hint="default"/>
+          <w:lang w:val="en-IN"/>
+        </w:rPr>
+      </w:pPr>
+      <w:r>
+        <w:rPr>
+          <w:rFonts w:hint="default"/>
+          <w:lang w:val="en-IN"/>
+        </w:rPr>
+        <w:t>Adding viewing renaming copying the ecopy!</w:t>
+      </w:r>
+    </w:p>
+    <w:p>
+      <w:pPr>
+        <w:numPr>
+          <w:ilvl w:val="0"/>
+          <w:numId w:val="0"/>
+        </w:numPr>
+        <w:ind w:leftChars="0"/>
+        <w:rPr>
+          <w:rFonts w:hint="default"/>
+          <w:lang w:val="en-IN"/>
+        </w:rPr>
+      </w:pPr>
+      <w:r>
+        <w:rPr>
+          <w:rFonts w:hint="default"/>
+          <w:lang w:val="en-IN"/>
+        </w:rPr>
+        <w:t>Requirements: The e copy must be downloaded itself first. Download it from lic portalpolicy schedule</w:t>
+      </w:r>
+    </w:p>
+    <w:p>
+      <w:pPr>
+        <w:numPr>
+          <w:ilvl w:val="0"/>
+          <w:numId w:val="0"/>
+        </w:numPr>
+        <w:ind w:leftChars="0"/>
+        <w:rPr>
+          <w:rFonts w:hint="default"/>
+          <w:lang w:val="en-IN"/>
+        </w:rPr>
+      </w:pPr>
+      <w:r>
+        <w:rPr>
+          <w:rFonts w:hint="default"/>
+          <w:lang w:val="en-IN"/>
+        </w:rPr>
+        <w:t>While adding new policy : add e-copy : selection pane will appear</w:t>
+      </w:r>
+    </w:p>
+    <w:p>
+      <w:pPr>
+        <w:numPr>
+          <w:ilvl w:val="0"/>
+          <w:numId w:val="0"/>
+        </w:numPr>
+        <w:ind w:leftChars="0"/>
+        <w:rPr>
+          <w:rFonts w:hint="default"/>
+          <w:lang w:val="en-IN"/>
+        </w:rPr>
+      </w:pPr>
+      <w:r>
+        <w:rPr>
+          <w:rFonts w:hint="default"/>
+          <w:lang w:val="en-IN"/>
+        </w:rPr>
+        <w:t>Make a new dir for each head(rt at the begining i.e. when registration is being done) =&gt; in that for each member create a dir (e.g. manan) when manan’s policy is being entered.</w:t>
+      </w:r>
       <w:bookmarkStart w:id="0" w:name="_GoBack"/>
       <w:bookmarkEnd w:id="0"/>
     </w:p>
     <w:p>
       <w:pPr>
-        <w:rPr>
-          <w:rFonts w:hint="default"/>
-          <w:lang w:val="en-IN"/>
-        </w:rPr>
-      </w:pPr>
-      <w:r>
-        <w:rPr>
-          <w:rFonts w:hint="default"/>
-          <w:lang w:val="en-IN"/>
-        </w:rPr>
-        <w:tab/>
-      </w:r>
-      <w:r>
-        <w:rPr>
-          <w:rFonts w:hint="default"/>
-          <w:lang w:val="en-IN"/>
-        </w:rPr>
-        <w:tab/>
-      </w:r>
-      <w:r>
-        <w:rPr>
-          <w:rFonts w:hint="default"/>
-          <w:lang w:val="en-IN"/>
-        </w:rPr>
-        <w:tab/>
-      </w:r>
-      <w:r>
-        <w:rPr>
-          <w:rFonts w:hint="default"/>
-          <w:lang w:val="en-IN"/>
-        </w:rPr>
-        <w:t>Agents</w:t>
-      </w:r>
-    </w:p>
-    <w:p>
-      <w:pPr>
-        <w:rPr>
-          <w:rFonts w:hint="default"/>
-          <w:lang w:val="en-IN"/>
-        </w:rPr>
-      </w:pPr>
-      <w:r>
-        <w:rPr>
-          <w:rFonts w:hint="default"/>
-          <w:lang w:val="en-IN"/>
-        </w:rPr>
-        <w:tab/>
-      </w:r>
-      <w:r>
-        <w:rPr>
-          <w:rFonts w:hint="default"/>
-          <w:lang w:val="en-IN"/>
-        </w:rPr>
-        <w:tab/>
-      </w:r>
-      <w:r>
-        <w:rPr>
-          <w:rFonts w:hint="default"/>
-          <w:lang w:val="en-IN"/>
-        </w:rPr>
-        <w:tab/>
-      </w:r>
-      <w:r>
-        <w:rPr>
-          <w:rFonts w:hint="default"/>
-          <w:lang w:val="en-IN"/>
-        </w:rPr>
-        <w:t>Company</w:t>
-      </w:r>
-    </w:p>
-    <w:p>
-      <w:pPr>
-        <w:rPr>
-          <w:rFonts w:hint="default"/>
-          <w:lang w:val="en-IN"/>
-        </w:rPr>
-      </w:pPr>
-      <w:r>
-        <w:rPr>
-          <w:rFonts w:hint="default"/>
-          <w:lang w:val="en-IN"/>
-        </w:rPr>
-        <w:tab/>
-      </w:r>
-      <w:r>
-        <w:rPr>
-          <w:rFonts w:hint="default"/>
-          <w:lang w:val="en-IN"/>
-        </w:rPr>
-        <w:tab/>
-      </w:r>
-      <w:r>
-        <w:rPr>
-          <w:rFonts w:hint="default"/>
-          <w:lang w:val="en-IN"/>
-        </w:rPr>
-        <w:tab/>
-      </w:r>
-      <w:r>
-        <w:rPr>
-          <w:rFonts w:hint="default"/>
-          <w:lang w:val="en-IN"/>
-        </w:rPr>
-        <w:t>Premium Cycle</w:t>
-      </w:r>
-    </w:p>
-    <w:p>
-      <w:pPr>
-        <w:rPr>
-          <w:rFonts w:hint="default"/>
-          <w:lang w:val="en-IN"/>
-        </w:rPr>
-      </w:pPr>
-      <w:r>
-        <w:rPr>
-          <w:rFonts w:hint="default"/>
-          <w:lang w:val="en-IN"/>
-        </w:rPr>
-        <w:tab/>
-      </w:r>
-      <w:r>
-        <w:rPr>
-          <w:rFonts w:hint="default"/>
-          <w:lang w:val="en-IN"/>
-        </w:rPr>
-        <w:t>Policy Holder : Dropdown with Jignesh Rina Aayush Manan as values</w:t>
-      </w:r>
-    </w:p>
-    <w:p>
-      <w:pPr>
-        <w:rPr>
-          <w:rFonts w:hint="default"/>
-          <w:lang w:val="en-IN"/>
-        </w:rPr>
-      </w:pPr>
-      <w:r>
-        <w:rPr>
-          <w:rFonts w:hint="default"/>
-          <w:lang w:val="en-IN"/>
-        </w:rPr>
-        <w:t>Insurance Type : have a drop down if not in drop down then add a new category if he chooses add new category hide image and display in its place the form to add a new category</w:t>
-      </w:r>
-    </w:p>
-    <w:p>
-      <w:pPr>
-        <w:rPr>
-          <w:rFonts w:hint="default"/>
-          <w:lang w:val="en-IN"/>
-        </w:rPr>
-      </w:pPr>
-      <w:r>
-        <w:rPr>
-          <w:rFonts w:hint="default"/>
-          <w:lang w:val="en-IN"/>
-        </w:rPr>
-        <w:t>Therefore to fire we will need a button .Add a small tick button beside it.</w:t>
-      </w:r>
-    </w:p>
-    <w:p>
-      <w:pPr>
-        <w:rPr>
-          <w:rFonts w:hint="default"/>
-          <w:lang w:val="en-IN"/>
-        </w:rPr>
-      </w:pPr>
-      <w:r>
-        <w:rPr>
-          <w:rFonts w:hint="default"/>
-          <w:lang w:val="en-IN"/>
-        </w:rPr>
-        <w:t>Policy no: varchar(30)</w:t>
-      </w:r>
-    </w:p>
-    <w:p>
-      <w:pPr>
-        <w:rPr>
-          <w:rFonts w:hint="default"/>
-          <w:lang w:val="en-IN"/>
-        </w:rPr>
-      </w:pPr>
-      <w:r>
-        <w:rPr>
-          <w:rFonts w:hint="default"/>
-          <w:lang w:val="en-IN"/>
-        </w:rPr>
-        <w:t>Policy Name : varchar(30) try to retrieve it on our own not pssble if retrieving then unchangeable</w:t>
-      </w:r>
-    </w:p>
-    <w:p>
-      <w:pPr>
-        <w:rPr>
-          <w:rFonts w:hint="default"/>
-          <w:lang w:val="en-IN"/>
-        </w:rPr>
-      </w:pPr>
-      <w:r>
-        <w:rPr>
-          <w:rFonts w:hint="default"/>
-          <w:lang w:val="en-IN"/>
-        </w:rPr>
-        <w:t>Company : LIC , KOTAK , NEW INDIA , STAR HEALTH , SBI  , add new Entry (We will render a small anoteher pane for this with initial options as buttons and a textfield to add new company)</w:t>
-      </w:r>
-    </w:p>
-    <w:p>
-      <w:pPr>
-        <w:rPr>
-          <w:rFonts w:hint="default"/>
-          <w:lang w:val="en-IN"/>
-        </w:rPr>
-      </w:pPr>
-      <w:r>
-        <w:rPr>
-          <w:rFonts w:hint="default"/>
-          <w:lang w:val="en-IN"/>
-        </w:rPr>
-        <w:t>Policy id : get name from id =&gt; if adding this then db licPolicy</w:t>
-      </w:r>
-    </w:p>
-    <w:p>
-      <w:pPr>
-        <w:rPr>
-          <w:rFonts w:hint="default"/>
-          <w:lang w:val="en-IN"/>
-        </w:rPr>
-      </w:pPr>
-      <w:r>
-        <w:rPr>
-          <w:rFonts w:hint="default"/>
-          <w:lang w:val="en-IN"/>
-        </w:rPr>
-        <w:t>Sum insured/assured : varchar(10) add the rupees signature.available in java</w:t>
-      </w:r>
-    </w:p>
-    <w:p>
-      <w:pPr>
-        <w:rPr>
-          <w:rFonts w:hint="default"/>
-          <w:lang w:val="en-IN"/>
-        </w:rPr>
-      </w:pPr>
-      <w:r>
-        <w:rPr>
-          <w:rFonts w:hint="default"/>
-          <w:lang w:val="en-IN"/>
-        </w:rPr>
-        <w:t xml:space="preserve">First premium : Date </w:t>
-      </w:r>
-    </w:p>
-    <w:p>
-      <w:pPr>
-        <w:rPr>
-          <w:rFonts w:hint="default"/>
-          <w:lang w:val="en-IN"/>
-        </w:rPr>
-      </w:pPr>
-      <w:r>
-        <w:rPr>
-          <w:rFonts w:hint="default"/>
-          <w:lang w:val="en-IN"/>
-        </w:rPr>
-        <w:t>Premium cycle : dropDown</w:t>
-      </w:r>
-    </w:p>
-    <w:p>
-      <w:pPr>
-        <w:rPr>
-          <w:rFonts w:hint="default"/>
-          <w:lang w:val="en-IN"/>
-        </w:rPr>
-      </w:pPr>
-      <w:r>
-        <w:rPr>
-          <w:rFonts w:hint="default"/>
-          <w:lang w:val="en-IN"/>
-        </w:rPr>
-        <w:tab/>
-      </w:r>
-      <w:r>
-        <w:rPr>
-          <w:rFonts w:hint="default"/>
-          <w:lang w:val="en-IN"/>
-        </w:rPr>
-        <w:tab/>
-      </w:r>
-      <w:r>
-        <w:rPr>
-          <w:rFonts w:hint="default"/>
-          <w:lang w:val="en-IN"/>
-        </w:rPr>
-        <w:t>ONE TIME , YEARLY , HALF YEARLY , QUARTERLY , MONTHLY.</w:t>
-      </w:r>
-    </w:p>
-    <w:p>
-      <w:pPr>
-        <w:rPr>
-          <w:rFonts w:hint="default"/>
-          <w:lang w:val="en-IN"/>
-        </w:rPr>
-      </w:pPr>
-      <w:r>
-        <w:rPr>
-          <w:rFonts w:hint="default"/>
-          <w:lang w:val="en-IN"/>
-        </w:rPr>
-        <w:t>Installment premium: varchar(20)</w:t>
-      </w:r>
-    </w:p>
-    <w:p>
-      <w:pPr>
-        <w:rPr>
-          <w:rFonts w:hint="default"/>
-          <w:lang w:val="en-IN"/>
-        </w:rPr>
-      </w:pPr>
-      <w:r>
-        <w:rPr>
-          <w:rFonts w:hint="default"/>
-          <w:lang w:val="en-IN"/>
-        </w:rPr>
-        <w:t>From which  A/c : BOI AAYUSH SHAH (e.g.)</w:t>
-      </w:r>
-    </w:p>
-    <w:p>
-      <w:pPr>
-        <w:rPr>
-          <w:rFonts w:hint="default"/>
-          <w:lang w:val="en-IN"/>
-        </w:rPr>
-      </w:pPr>
-      <w:r>
-        <w:rPr>
-          <w:rFonts w:hint="default"/>
-          <w:lang w:val="en-IN"/>
-        </w:rPr>
-        <w:t>Agent : Divyesh Shah varchar(30)</w:t>
-      </w:r>
-    </w:p>
-    <w:p>
-      <w:pPr>
-        <w:rPr>
-          <w:rFonts w:hint="default"/>
-          <w:lang w:val="en-IN"/>
-        </w:rPr>
-      </w:pPr>
-      <w:r>
-        <w:rPr>
-          <w:rFonts w:hint="default"/>
-          <w:lang w:val="en-IN"/>
-        </w:rPr>
-        <w:t>Nominees : Rina Shah e.g.</w:t>
-      </w:r>
-    </w:p>
-    <w:p>
-      <w:pPr>
-        <w:rPr>
-          <w:rFonts w:hint="default"/>
-          <w:lang w:val="en-IN"/>
-        </w:rPr>
-      </w:pPr>
-      <w:r>
-        <w:rPr>
-          <w:rFonts w:hint="default"/>
-          <w:lang w:val="en-IN"/>
-        </w:rPr>
-        <w:t>nominee contact no.</w:t>
-      </w:r>
-    </w:p>
-    <w:p>
-      <w:pPr>
-        <w:rPr>
-          <w:rFonts w:hint="default"/>
-          <w:lang w:val="en-IN"/>
-        </w:rPr>
-      </w:pPr>
-      <w:r>
-        <w:rPr>
-          <w:rFonts w:hint="default"/>
-          <w:lang w:val="en-IN"/>
-        </w:rPr>
-        <w:t>Nominee relation</w:t>
-      </w:r>
-    </w:p>
-    <w:p>
-      <w:pPr>
-        <w:rPr>
-          <w:rFonts w:hint="default"/>
-          <w:lang w:val="en-IN"/>
-        </w:rPr>
-      </w:pPr>
-      <w:r>
-        <w:rPr>
-          <w:rFonts w:hint="default"/>
-          <w:lang w:val="en-IN"/>
-        </w:rPr>
-        <w:t>Agent Mobile NO : dropdown also add a new agent if not there</w:t>
-      </w:r>
-    </w:p>
-    <w:p>
-      <w:pPr>
-        <w:rPr>
-          <w:rFonts w:hint="default"/>
-          <w:lang w:val="en-IN"/>
-        </w:rPr>
-      </w:pPr>
-      <w:r>
-        <w:rPr>
-          <w:rFonts w:hint="default"/>
-          <w:lang w:val="en-IN"/>
-        </w:rPr>
-        <w:t>Premium month : (Or Date) varchar(30) maybe month (if available in dbms)</w:t>
-      </w:r>
-    </w:p>
-    <w:p>
-      <w:pPr>
-        <w:rPr>
-          <w:rFonts w:hint="default"/>
-          <w:lang w:val="en-IN"/>
-        </w:rPr>
-      </w:pPr>
-      <w:r>
-        <w:rPr>
-          <w:rFonts w:hint="default"/>
-          <w:lang w:val="en-IN"/>
-        </w:rPr>
-        <w:t>Last premium payment date : Date</w:t>
-      </w:r>
-    </w:p>
-    <w:p>
-      <w:pPr>
-        <w:rPr>
-          <w:rFonts w:hint="default"/>
-          <w:lang w:val="en-IN"/>
-        </w:rPr>
-      </w:pPr>
-      <w:r>
-        <w:rPr>
-          <w:rFonts w:hint="default"/>
-          <w:lang w:val="en-IN"/>
-        </w:rPr>
-        <w:t>Date of Maturity : Date</w:t>
-      </w:r>
-    </w:p>
-    <w:p>
-      <w:pPr>
-        <w:rPr>
-          <w:rFonts w:hint="default"/>
-          <w:lang w:val="en-IN"/>
-        </w:rPr>
-      </w:pPr>
-      <w:r>
-        <w:rPr>
-          <w:rFonts w:hint="default"/>
-          <w:lang w:val="en-IN"/>
-        </w:rPr>
-        <w:t>Maturity Amount : varchar(10)</w:t>
-      </w:r>
-    </w:p>
-    <w:p>
-      <w:pPr>
-        <w:rPr>
-          <w:rFonts w:hint="default"/>
-          <w:lang w:val="en-IN"/>
-        </w:rPr>
-      </w:pPr>
-      <w:r>
-        <w:rPr>
-          <w:rFonts w:hint="default"/>
-          <w:lang w:val="en-IN"/>
-        </w:rPr>
-        <w:t>No of years premium to be paid :</w:t>
-      </w:r>
-    </w:p>
-    <w:p>
-      <w:pPr>
-        <w:rPr>
-          <w:rFonts w:hint="default"/>
-          <w:lang w:val="en-IN"/>
-        </w:rPr>
-      </w:pPr>
-      <w:r>
-        <w:rPr>
-          <w:rFonts w:hint="default"/>
-          <w:lang w:val="en-IN"/>
-        </w:rPr>
-        <w:t>Notes:</w:t>
-      </w:r>
-    </w:p>
-    <w:p>
-      <w:pPr>
         <w:numPr>
           <w:ilvl w:val="0"/>
           <w:numId w:val="0"/>
@@ -1548,34 +1674,8 @@
           <w:rFonts w:hint="default"/>
           <w:lang w:val="en-IN"/>
         </w:rPr>
-        <w:t>Submit button add it to db.</w:t>
-      </w:r>
-    </w:p>
-    <w:p>
-      <w:pPr>
-        <w:numPr>
-          <w:ilvl w:val="0"/>
-          <w:numId w:val="0"/>
-        </w:numPr>
-        <w:ind w:leftChars="0"/>
-        <w:rPr>
-          <w:rFonts w:hint="default"/>
-          <w:lang w:val="en-IN"/>
-        </w:rPr>
-      </w:pPr>
-    </w:p>
-    <w:p>
-      <w:pPr>
-        <w:numPr>
-          <w:ilvl w:val="0"/>
-          <w:numId w:val="0"/>
-        </w:numPr>
-        <w:ind w:leftChars="0"/>
-        <w:rPr>
-          <w:rFonts w:hint="default"/>
-          <w:lang w:val="en-IN"/>
-        </w:rPr>
-      </w:pPr>
+        <w:t>We will select it ,co</w:t>
+      </w:r>
     </w:p>
     <w:p>
       <w:pPr>

</xml_diff>

<commit_message>
addPoilcy Designing and Pg1
</commit_message>
<xml_diff>
--- a/designing/Pages inDetail.docx
+++ b/designing/Pages inDetail.docx
@@ -929,6 +929,970 @@
         </w:rPr>
         <w:t>Add Policy</w:t>
       </w:r>
+      <w:r>
+        <w:rPr>
+          <w:rFonts w:hint="default"/>
+          <w:lang w:val="en-US"/>
+        </w:rPr>
+        <w:t xml:space="preserve"> (7)</w:t>
+      </w:r>
+    </w:p>
+    <w:p>
+      <w:pPr>
+        <w:numPr>
+          <w:numId w:val="0"/>
+        </w:numPr>
+        <w:rPr>
+          <w:rFonts w:hint="default"/>
+          <w:lang w:val="en-IN"/>
+        </w:rPr>
+      </w:pPr>
+    </w:p>
+    <w:p>
+      <w:pPr>
+        <w:numPr>
+          <w:numId w:val="0"/>
+        </w:numPr>
+        <w:rPr>
+          <w:rFonts w:hint="default"/>
+          <w:lang w:val="en-US"/>
+        </w:rPr>
+      </w:pPr>
+      <w:r>
+        <w:rPr>
+          <w:rFonts w:hint="default"/>
+          <w:lang w:val="en-US"/>
+        </w:rPr>
+        <w:t>//first create UI .Design from scratch .Your confidence will boost and you will get a better grip.</w:t>
+      </w:r>
+    </w:p>
+    <w:p>
+      <w:pPr>
+        <w:numPr>
+          <w:numId w:val="0"/>
+        </w:numPr>
+        <w:rPr>
+          <w:rFonts w:hint="default"/>
+          <w:lang w:val="en-US"/>
+        </w:rPr>
+      </w:pPr>
+      <w:r>
+        <w:rPr>
+          <w:rFonts w:hint="default"/>
+          <w:lang w:val="en-US"/>
+        </w:rPr>
+        <w:t>UI will be same as that of Register.</w:t>
+      </w:r>
+    </w:p>
+    <w:p>
+      <w:pPr>
+        <w:numPr>
+          <w:numId w:val="0"/>
+        </w:numPr>
+        <w:ind w:firstLine="720" w:firstLineChars="0"/>
+        <w:rPr>
+          <w:rFonts w:hint="default"/>
+          <w:lang w:val="en-US"/>
+        </w:rPr>
+      </w:pPr>
+      <w:r>
+        <w:rPr>
+          <w:rFonts w:hint="default"/>
+          <w:lang w:val="en-US"/>
+        </w:rPr>
+        <w:t>Add the features. Hiding unhiding of image and sub forms .</w:t>
+      </w:r>
+    </w:p>
+    <w:p>
+      <w:pPr>
+        <w:numPr>
+          <w:numId w:val="0"/>
+        </w:numPr>
+        <w:ind w:firstLine="720" w:firstLineChars="0"/>
+        <w:rPr>
+          <w:rFonts w:hint="default"/>
+          <w:lang w:val="en-US"/>
+        </w:rPr>
+      </w:pPr>
+      <w:r>
+        <w:rPr>
+          <w:rFonts w:hint="default"/>
+          <w:lang w:val="en-US"/>
+        </w:rPr>
+        <w:t>Create suitable tavbles in db. And connect the db.</w:t>
+      </w:r>
+    </w:p>
+    <w:p>
+      <w:pPr>
+        <w:numPr>
+          <w:numId w:val="0"/>
+        </w:numPr>
+        <w:ind w:firstLine="720" w:firstLineChars="0"/>
+        <w:rPr>
+          <w:rFonts w:hint="default"/>
+          <w:lang w:val="en-US"/>
+        </w:rPr>
+      </w:pPr>
+      <w:r>
+        <w:rPr>
+          <w:rFonts w:hint="default"/>
+          <w:lang w:val="en-US"/>
+        </w:rPr>
+        <w:t>Add the ecopy.</w:t>
+      </w:r>
+    </w:p>
+    <w:p>
+      <w:pPr>
+        <w:numPr>
+          <w:numId w:val="0"/>
+        </w:numPr>
+        <w:ind w:firstLine="720" w:firstLineChars="0"/>
+        <w:rPr>
+          <w:rFonts w:hint="default"/>
+          <w:lang w:val="en-US"/>
+        </w:rPr>
+      </w:pPr>
+    </w:p>
+    <w:p>
+      <w:pPr>
+        <w:numPr>
+          <w:numId w:val="0"/>
+        </w:numPr>
+        <w:ind w:firstLine="720" w:firstLineChars="0"/>
+        <w:rPr>
+          <w:rFonts w:hint="default"/>
+          <w:lang w:val="en-US"/>
+        </w:rPr>
+      </w:pPr>
+      <w:r>
+        <w:rPr>
+          <w:rFonts w:hint="default"/>
+          <w:lang w:val="en-US"/>
+        </w:rPr>
+        <w:t xml:space="preserve">4 times next next for form </w:t>
+      </w:r>
+    </w:p>
+    <w:p>
+      <w:pPr>
+        <w:numPr>
+          <w:numId w:val="0"/>
+        </w:numPr>
+        <w:ind w:firstLine="720" w:firstLineChars="0"/>
+        <w:rPr>
+          <w:rFonts w:hint="default"/>
+          <w:lang w:val="en-US"/>
+        </w:rPr>
+      </w:pPr>
+    </w:p>
+    <w:p>
+      <w:pPr>
+        <w:numPr>
+          <w:numId w:val="0"/>
+        </w:numPr>
+        <w:ind w:firstLine="720" w:firstLineChars="0"/>
+        <w:rPr>
+          <w:rFonts w:hint="default"/>
+          <w:lang w:val="en-US"/>
+        </w:rPr>
+      </w:pPr>
+    </w:p>
+    <w:p>
+      <w:pPr>
+        <w:numPr>
+          <w:numId w:val="0"/>
+        </w:numPr>
+        <w:ind w:firstLine="720" w:firstLineChars="0"/>
+        <w:rPr>
+          <w:rFonts w:hint="default"/>
+          <w:lang w:val="en-US"/>
+        </w:rPr>
+      </w:pPr>
+    </w:p>
+    <w:p>
+      <w:pPr>
+        <w:numPr>
+          <w:numId w:val="0"/>
+        </w:numPr>
+        <w:ind w:firstLine="720" w:firstLineChars="0"/>
+        <w:rPr>
+          <w:rFonts w:hint="default"/>
+          <w:lang w:val="en-US"/>
+        </w:rPr>
+      </w:pPr>
+    </w:p>
+    <w:p>
+      <w:pPr>
+        <w:numPr>
+          <w:numId w:val="0"/>
+        </w:numPr>
+        <w:ind w:firstLine="720" w:firstLineChars="0"/>
+        <w:rPr>
+          <w:rFonts w:hint="default"/>
+          <w:lang w:val="en-US"/>
+        </w:rPr>
+      </w:pPr>
+    </w:p>
+    <w:p>
+      <w:pPr>
+        <w:numPr>
+          <w:numId w:val="0"/>
+        </w:numPr>
+        <w:ind w:firstLine="720" w:firstLineChars="0"/>
+        <w:rPr>
+          <w:rFonts w:hint="default"/>
+          <w:lang w:val="en-US"/>
+        </w:rPr>
+      </w:pPr>
+    </w:p>
+    <w:p>
+      <w:pPr>
+        <w:numPr>
+          <w:numId w:val="0"/>
+        </w:numPr>
+        <w:ind w:firstLine="720" w:firstLineChars="0"/>
+        <w:rPr>
+          <w:rFonts w:hint="default"/>
+          <w:lang w:val="en-US"/>
+        </w:rPr>
+      </w:pPr>
+      <w:r>
+        <w:rPr>
+          <w:rFonts w:hint="default"/>
+          <w:lang w:val="en-US"/>
+        </w:rPr>
+        <w:t>Fm1: Policy details</w:t>
+      </w:r>
+    </w:p>
+    <w:p>
+      <w:pPr>
+        <w:numPr>
+          <w:numId w:val="0"/>
+        </w:numPr>
+        <w:rPr>
+          <w:rFonts w:hint="default"/>
+          <w:lang w:val="en-US"/>
+        </w:rPr>
+      </w:pPr>
+    </w:p>
+    <w:p>
+      <w:pPr>
+        <w:numPr>
+          <w:ilvl w:val="0"/>
+          <w:numId w:val="2"/>
+        </w:numPr>
+        <w:tabs>
+          <w:tab w:val="clear" w:pos="420"/>
+        </w:tabs>
+        <w:ind w:left="420" w:leftChars="0" w:hanging="420" w:firstLineChars="0"/>
+        <w:rPr>
+          <w:rFonts w:hint="default"/>
+          <w:lang w:val="en-IN"/>
+        </w:rPr>
+      </w:pPr>
+      <w:r>
+        <w:rPr>
+          <w:rFonts w:hint="default"/>
+          <w:lang w:val="en-IN"/>
+        </w:rPr>
+        <w:t>Policy Holder : Dropdown with Jignesh Rina Aayush Manan as values</w:t>
+      </w:r>
+    </w:p>
+    <w:p>
+      <w:pPr>
+        <w:numPr>
+          <w:ilvl w:val="0"/>
+          <w:numId w:val="2"/>
+        </w:numPr>
+        <w:tabs>
+          <w:tab w:val="clear" w:pos="420"/>
+        </w:tabs>
+        <w:ind w:left="420" w:leftChars="0" w:hanging="420" w:firstLineChars="0"/>
+        <w:rPr>
+          <w:rFonts w:hint="default"/>
+          <w:lang w:val="en-IN"/>
+        </w:rPr>
+      </w:pPr>
+      <w:r>
+        <w:rPr>
+          <w:rFonts w:hint="default"/>
+          <w:lang w:val="en-US"/>
+        </w:rPr>
+        <w:t>*</w:t>
+      </w:r>
+      <w:r>
+        <w:rPr>
+          <w:rFonts w:hint="default"/>
+          <w:lang w:val="en-IN"/>
+        </w:rPr>
+        <w:t>Insurance Type : have a drop down if not in drop down then add a new category if he chooses add new category hide image and display in its place the form to add a new category</w:t>
+      </w:r>
+    </w:p>
+    <w:p>
+      <w:pPr>
+        <w:numPr>
+          <w:ilvl w:val="0"/>
+          <w:numId w:val="2"/>
+        </w:numPr>
+        <w:tabs>
+          <w:tab w:val="clear" w:pos="420"/>
+        </w:tabs>
+        <w:ind w:left="420" w:leftChars="0" w:hanging="420" w:firstLineChars="0"/>
+        <w:rPr>
+          <w:rFonts w:hint="default"/>
+          <w:lang w:val="en-IN"/>
+        </w:rPr>
+      </w:pPr>
+      <w:r>
+        <w:rPr>
+          <w:rFonts w:hint="default"/>
+          <w:lang w:val="en-IN"/>
+        </w:rPr>
+        <w:t>Policy no: varchar(30)</w:t>
+      </w:r>
+    </w:p>
+    <w:p>
+      <w:pPr>
+        <w:numPr>
+          <w:ilvl w:val="0"/>
+          <w:numId w:val="2"/>
+        </w:numPr>
+        <w:tabs>
+          <w:tab w:val="clear" w:pos="420"/>
+        </w:tabs>
+        <w:ind w:left="420" w:leftChars="0" w:hanging="420" w:firstLineChars="0"/>
+        <w:rPr>
+          <w:rFonts w:hint="default"/>
+          <w:lang w:val="en-IN"/>
+        </w:rPr>
+      </w:pPr>
+      <w:r>
+        <w:rPr>
+          <w:rFonts w:hint="default"/>
+          <w:lang w:val="en-IN"/>
+        </w:rPr>
+        <w:t>Policy Name : varchar(30) try to retrieve it on our own not pssble if retrieving then unchangeable</w:t>
+      </w:r>
+    </w:p>
+    <w:p>
+      <w:pPr>
+        <w:numPr>
+          <w:ilvl w:val="0"/>
+          <w:numId w:val="2"/>
+        </w:numPr>
+        <w:tabs>
+          <w:tab w:val="clear" w:pos="420"/>
+        </w:tabs>
+        <w:ind w:left="420" w:leftChars="0" w:hanging="420" w:firstLineChars="0"/>
+        <w:rPr>
+          <w:rFonts w:hint="default"/>
+          <w:lang w:val="en-IN"/>
+        </w:rPr>
+      </w:pPr>
+      <w:r>
+        <w:rPr>
+          <w:rFonts w:hint="default"/>
+          <w:lang w:val="en-US"/>
+        </w:rPr>
+        <w:t>*</w:t>
+      </w:r>
+      <w:r>
+        <w:rPr>
+          <w:rFonts w:hint="default"/>
+          <w:lang w:val="en-IN"/>
+        </w:rPr>
+        <w:t>Company : LIC , KOTAK , NEW INDIA , STAR HEALTH , SBI  , add new Entry (We will render a small anoteher pane for this with initial options as buttons and a textfield to add new company)</w:t>
+      </w:r>
+    </w:p>
+    <w:p>
+      <w:pPr>
+        <w:numPr>
+          <w:ilvl w:val="0"/>
+          <w:numId w:val="2"/>
+        </w:numPr>
+        <w:tabs>
+          <w:tab w:val="clear" w:pos="420"/>
+        </w:tabs>
+        <w:ind w:left="420" w:leftChars="0" w:hanging="420" w:firstLineChars="0"/>
+        <w:rPr>
+          <w:rFonts w:hint="default"/>
+          <w:lang w:val="en-IN"/>
+        </w:rPr>
+      </w:pPr>
+      <w:r>
+        <w:rPr>
+          <w:rFonts w:hint="default"/>
+          <w:lang w:val="en-IN"/>
+        </w:rPr>
+        <w:t>Policy id : get name from id =&gt; if adding this then db licPolicy</w:t>
+      </w:r>
+    </w:p>
+    <w:p>
+      <w:pPr>
+        <w:numPr>
+          <w:ilvl w:val="0"/>
+          <w:numId w:val="2"/>
+        </w:numPr>
+        <w:tabs>
+          <w:tab w:val="clear" w:pos="420"/>
+        </w:tabs>
+        <w:ind w:left="420" w:leftChars="0" w:hanging="420" w:firstLineChars="0"/>
+        <w:rPr>
+          <w:rFonts w:hint="default"/>
+          <w:lang w:val="en-IN"/>
+        </w:rPr>
+      </w:pPr>
+      <w:r>
+        <w:rPr>
+          <w:rFonts w:hint="default"/>
+          <w:lang w:val="en-IN"/>
+        </w:rPr>
+        <w:t>Sum insured/assured : varchar(10) add the rupees signature.available in java</w:t>
+      </w:r>
+    </w:p>
+    <w:p>
+      <w:pPr>
+        <w:numPr>
+          <w:numId w:val="0"/>
+        </w:numPr>
+        <w:rPr>
+          <w:rFonts w:hint="default"/>
+          <w:lang w:val="en-US"/>
+        </w:rPr>
+      </w:pPr>
+    </w:p>
+    <w:p>
+      <w:pPr>
+        <w:numPr>
+          <w:numId w:val="0"/>
+        </w:numPr>
+        <w:rPr>
+          <w:rFonts w:hint="default"/>
+          <w:lang w:val="en-US"/>
+        </w:rPr>
+      </w:pPr>
+    </w:p>
+    <w:p>
+      <w:pPr>
+        <w:numPr>
+          <w:numId w:val="0"/>
+        </w:numPr>
+        <w:rPr>
+          <w:rFonts w:hint="default"/>
+          <w:lang w:val="en-US"/>
+        </w:rPr>
+      </w:pPr>
+    </w:p>
+    <w:p>
+      <w:pPr>
+        <w:numPr>
+          <w:numId w:val="0"/>
+        </w:numPr>
+        <w:rPr>
+          <w:rFonts w:hint="default"/>
+          <w:lang w:val="en-US"/>
+        </w:rPr>
+      </w:pPr>
+      <w:r>
+        <w:rPr>
+          <w:rFonts w:hint="default"/>
+          <w:lang w:val="en-US"/>
+        </w:rPr>
+        <w:t>FM2: PREMIUM Details(7)</w:t>
+      </w:r>
+    </w:p>
+    <w:p>
+      <w:pPr>
+        <w:numPr>
+          <w:ilvl w:val="0"/>
+          <w:numId w:val="3"/>
+        </w:numPr>
+        <w:ind w:left="420" w:leftChars="0" w:hanging="420" w:firstLineChars="0"/>
+        <w:rPr>
+          <w:rFonts w:hint="default"/>
+          <w:lang w:val="en-IN"/>
+        </w:rPr>
+      </w:pPr>
+      <w:r>
+        <w:rPr>
+          <w:rFonts w:hint="default"/>
+          <w:lang w:val="en-IN"/>
+        </w:rPr>
+        <w:t xml:space="preserve">First premium : Date </w:t>
+      </w:r>
+    </w:p>
+    <w:p>
+      <w:pPr>
+        <w:numPr>
+          <w:ilvl w:val="0"/>
+          <w:numId w:val="3"/>
+        </w:numPr>
+        <w:ind w:left="420" w:leftChars="0" w:hanging="420" w:firstLineChars="0"/>
+        <w:rPr>
+          <w:rFonts w:hint="default"/>
+          <w:lang w:val="en-IN"/>
+        </w:rPr>
+      </w:pPr>
+      <w:r>
+        <w:rPr>
+          <w:rFonts w:hint="default"/>
+          <w:lang w:val="en-IN"/>
+        </w:rPr>
+        <w:t>Premium cycle : dropDown</w:t>
+      </w:r>
+    </w:p>
+    <w:p>
+      <w:pPr>
+        <w:rPr>
+          <w:rFonts w:hint="default"/>
+          <w:lang w:val="en-IN"/>
+        </w:rPr>
+      </w:pPr>
+      <w:r>
+        <w:rPr>
+          <w:rFonts w:hint="default"/>
+          <w:lang w:val="en-IN"/>
+        </w:rPr>
+        <w:tab/>
+      </w:r>
+      <w:r>
+        <w:rPr>
+          <w:rFonts w:hint="default"/>
+          <w:lang w:val="en-IN"/>
+        </w:rPr>
+        <w:tab/>
+      </w:r>
+      <w:r>
+        <w:rPr>
+          <w:rFonts w:hint="default"/>
+          <w:lang w:val="en-IN"/>
+        </w:rPr>
+        <w:t>ONE TIME , YEARLY , HALF YEARLY , QUARTERLY , MONTHLY.</w:t>
+      </w:r>
+    </w:p>
+    <w:p>
+      <w:pPr>
+        <w:numPr>
+          <w:ilvl w:val="0"/>
+          <w:numId w:val="3"/>
+        </w:numPr>
+        <w:ind w:left="420" w:leftChars="0" w:hanging="420" w:firstLineChars="0"/>
+        <w:rPr>
+          <w:rFonts w:hint="default"/>
+          <w:lang w:val="en-IN"/>
+        </w:rPr>
+      </w:pPr>
+      <w:r>
+        <w:rPr>
+          <w:rFonts w:hint="default"/>
+          <w:lang w:val="en-IN"/>
+        </w:rPr>
+        <w:t>Installment premium: varchar(20)</w:t>
+      </w:r>
+    </w:p>
+    <w:p>
+      <w:pPr>
+        <w:numPr>
+          <w:numId w:val="0"/>
+        </w:numPr>
+        <w:rPr>
+          <w:rFonts w:hint="default"/>
+          <w:lang w:val="en-US"/>
+        </w:rPr>
+      </w:pPr>
+    </w:p>
+    <w:p>
+      <w:pPr>
+        <w:numPr>
+          <w:ilvl w:val="0"/>
+          <w:numId w:val="4"/>
+        </w:numPr>
+        <w:tabs>
+          <w:tab w:val="clear" w:pos="420"/>
+        </w:tabs>
+        <w:ind w:left="420" w:leftChars="0" w:hanging="420" w:firstLineChars="0"/>
+        <w:rPr>
+          <w:rFonts w:hint="default"/>
+          <w:lang w:val="en-IN"/>
+        </w:rPr>
+      </w:pPr>
+      <w:r>
+        <w:rPr>
+          <w:rFonts w:hint="default"/>
+          <w:lang w:val="en-IN"/>
+        </w:rPr>
+        <w:t>Premium month : (Or Date) varchar(30) maybe month (if available in dbms)</w:t>
+      </w:r>
+    </w:p>
+    <w:p>
+      <w:pPr>
+        <w:numPr>
+          <w:ilvl w:val="0"/>
+          <w:numId w:val="4"/>
+        </w:numPr>
+        <w:ind w:left="420" w:leftChars="0" w:hanging="420" w:firstLineChars="0"/>
+        <w:rPr>
+          <w:rFonts w:hint="default"/>
+          <w:lang w:val="en-IN"/>
+        </w:rPr>
+      </w:pPr>
+      <w:r>
+        <w:rPr>
+          <w:rFonts w:hint="default"/>
+          <w:lang w:val="en-IN"/>
+        </w:rPr>
+        <w:t>Last premium payment date : Date</w:t>
+      </w:r>
+    </w:p>
+    <w:p>
+      <w:pPr>
+        <w:numPr>
+          <w:ilvl w:val="0"/>
+          <w:numId w:val="4"/>
+        </w:numPr>
+        <w:ind w:left="420" w:leftChars="0" w:hanging="420" w:firstLineChars="0"/>
+        <w:rPr>
+          <w:rFonts w:hint="default"/>
+          <w:lang w:val="en-IN"/>
+        </w:rPr>
+      </w:pPr>
+      <w:r>
+        <w:rPr>
+          <w:rFonts w:hint="default"/>
+          <w:lang w:val="en-IN"/>
+        </w:rPr>
+        <w:t>No of years premium to be paid :</w:t>
+      </w:r>
+    </w:p>
+    <w:p>
+      <w:pPr>
+        <w:numPr>
+          <w:ilvl w:val="0"/>
+          <w:numId w:val="4"/>
+        </w:numPr>
+        <w:ind w:left="420" w:leftChars="0" w:hanging="420" w:firstLineChars="0"/>
+        <w:rPr>
+          <w:rFonts w:hint="default"/>
+          <w:lang w:val="en-IN"/>
+        </w:rPr>
+      </w:pPr>
+      <w:r>
+        <w:rPr>
+          <w:rFonts w:hint="default"/>
+          <w:lang w:val="en-IN"/>
+        </w:rPr>
+        <w:t>From which  A/c : BOI AAYUSH SHAH (e.g.)</w:t>
+      </w:r>
+    </w:p>
+    <w:p>
+      <w:pPr>
+        <w:numPr>
+          <w:numId w:val="0"/>
+        </w:numPr>
+        <w:ind w:leftChars="0"/>
+        <w:rPr>
+          <w:rFonts w:hint="default"/>
+          <w:lang w:val="en-IN"/>
+        </w:rPr>
+      </w:pPr>
+    </w:p>
+    <w:p>
+      <w:pPr>
+        <w:numPr>
+          <w:numId w:val="0"/>
+        </w:numPr>
+        <w:rPr>
+          <w:rFonts w:hint="default"/>
+          <w:lang w:val="en-IN"/>
+        </w:rPr>
+      </w:pPr>
+    </w:p>
+    <w:p>
+      <w:pPr>
+        <w:numPr>
+          <w:numId w:val="0"/>
+        </w:numPr>
+        <w:rPr>
+          <w:rFonts w:hint="default"/>
+          <w:lang w:val="en-US"/>
+        </w:rPr>
+      </w:pPr>
+      <w:r>
+        <w:rPr>
+          <w:rFonts w:hint="default"/>
+          <w:lang w:val="en-US"/>
+        </w:rPr>
+        <w:t>FM3:NOminee And agent details (5+2)</w:t>
+      </w:r>
+    </w:p>
+    <w:p>
+      <w:pPr>
+        <w:rPr>
+          <w:rFonts w:hint="default"/>
+          <w:lang w:val="en-US"/>
+        </w:rPr>
+      </w:pPr>
+      <w:r>
+        <w:rPr>
+          <w:rFonts w:hint="default"/>
+          <w:lang w:val="en-US"/>
+        </w:rPr>
+        <w:t>Agent::</w:t>
+      </w:r>
+    </w:p>
+    <w:p>
+      <w:pPr>
+        <w:rPr>
+          <w:rFonts w:hint="default"/>
+          <w:lang w:val="en-US"/>
+        </w:rPr>
+      </w:pPr>
+    </w:p>
+    <w:p>
+      <w:pPr>
+        <w:numPr>
+          <w:ilvl w:val="0"/>
+          <w:numId w:val="5"/>
+        </w:numPr>
+        <w:ind w:left="420" w:leftChars="0" w:hanging="420" w:firstLineChars="0"/>
+        <w:rPr>
+          <w:rFonts w:hint="default"/>
+          <w:lang w:val="en-IN"/>
+        </w:rPr>
+      </w:pPr>
+      <w:r>
+        <w:rPr>
+          <w:rFonts w:hint="default"/>
+          <w:lang w:val="en-IN"/>
+        </w:rPr>
+        <w:t>Agent : Divyesh Shah varchar(30)</w:t>
+      </w:r>
+    </w:p>
+    <w:p>
+      <w:pPr>
+        <w:numPr>
+          <w:ilvl w:val="0"/>
+          <w:numId w:val="5"/>
+        </w:numPr>
+        <w:ind w:left="420" w:leftChars="0" w:hanging="420" w:firstLineChars="0"/>
+        <w:rPr>
+          <w:rFonts w:hint="default"/>
+          <w:lang w:val="en-IN"/>
+        </w:rPr>
+      </w:pPr>
+      <w:r>
+        <w:rPr>
+          <w:rFonts w:hint="default"/>
+          <w:lang w:val="en-IN"/>
+        </w:rPr>
+        <w:t>Agent Mobile NO : dropdown also add a new agent if not there</w:t>
+      </w:r>
+    </w:p>
+    <w:p>
+      <w:pPr>
+        <w:rPr>
+          <w:rFonts w:hint="default"/>
+          <w:lang w:val="en-IN"/>
+        </w:rPr>
+      </w:pPr>
+    </w:p>
+    <w:p>
+      <w:pPr>
+        <w:numPr>
+          <w:ilvl w:val="0"/>
+          <w:numId w:val="5"/>
+        </w:numPr>
+        <w:ind w:left="420" w:leftChars="0" w:hanging="420" w:firstLineChars="0"/>
+        <w:rPr>
+          <w:rFonts w:hint="default"/>
+          <w:lang w:val="en-IN"/>
+        </w:rPr>
+      </w:pPr>
+      <w:r>
+        <w:rPr>
+          <w:rFonts w:hint="default"/>
+          <w:lang w:val="en-US"/>
+        </w:rPr>
+        <w:t>*</w:t>
+      </w:r>
+      <w:r>
+        <w:rPr>
+          <w:rFonts w:hint="default"/>
+          <w:lang w:val="en-IN"/>
+        </w:rPr>
+        <w:t>Nominees : Rina Shah e.g.</w:t>
+      </w:r>
+    </w:p>
+    <w:p>
+      <w:pPr>
+        <w:numPr>
+          <w:ilvl w:val="0"/>
+          <w:numId w:val="5"/>
+        </w:numPr>
+        <w:ind w:left="420" w:leftChars="0" w:hanging="420" w:firstLineChars="0"/>
+        <w:rPr>
+          <w:rFonts w:hint="default"/>
+          <w:lang w:val="en-IN"/>
+        </w:rPr>
+      </w:pPr>
+      <w:r>
+        <w:rPr>
+          <w:rFonts w:hint="default"/>
+          <w:lang w:val="en-IN"/>
+        </w:rPr>
+        <w:t>nominee contact no.</w:t>
+      </w:r>
+    </w:p>
+    <w:p>
+      <w:pPr>
+        <w:numPr>
+          <w:ilvl w:val="0"/>
+          <w:numId w:val="5"/>
+        </w:numPr>
+        <w:ind w:left="420" w:leftChars="0" w:hanging="420" w:firstLineChars="0"/>
+        <w:rPr>
+          <w:rFonts w:hint="default"/>
+          <w:lang w:val="en-IN"/>
+        </w:rPr>
+      </w:pPr>
+      <w:r>
+        <w:rPr>
+          <w:rFonts w:hint="default"/>
+          <w:lang w:val="en-IN"/>
+        </w:rPr>
+        <w:t>Nominee relation</w:t>
+      </w:r>
+    </w:p>
+    <w:p>
+      <w:pPr>
+        <w:numPr>
+          <w:numId w:val="0"/>
+        </w:numPr>
+        <w:rPr>
+          <w:rFonts w:hint="default"/>
+          <w:lang w:val="en-US"/>
+        </w:rPr>
+      </w:pPr>
+    </w:p>
+    <w:p>
+      <w:pPr>
+        <w:numPr>
+          <w:numId w:val="0"/>
+        </w:numPr>
+        <w:rPr>
+          <w:rFonts w:hint="default"/>
+          <w:lang w:val="en-US"/>
+        </w:rPr>
+      </w:pPr>
+    </w:p>
+    <w:p>
+      <w:pPr>
+        <w:rPr>
+          <w:rFonts w:hint="default"/>
+          <w:lang w:val="en-US"/>
+        </w:rPr>
+      </w:pPr>
+      <w:r>
+        <w:rPr>
+          <w:rFonts w:hint="default"/>
+          <w:lang w:val="en-US"/>
+        </w:rPr>
+        <w:t>FM4 : Maturity and copy (2+ 1 sub)</w:t>
+      </w:r>
+    </w:p>
+    <w:p>
+      <w:pPr>
+        <w:numPr>
+          <w:ilvl w:val="0"/>
+          <w:numId w:val="6"/>
+        </w:numPr>
+        <w:ind w:left="420" w:leftChars="0" w:hanging="420" w:firstLineChars="0"/>
+        <w:rPr>
+          <w:rFonts w:hint="default"/>
+          <w:lang w:val="en-IN"/>
+        </w:rPr>
+      </w:pPr>
+      <w:r>
+        <w:rPr>
+          <w:rFonts w:hint="default"/>
+          <w:lang w:val="en-IN"/>
+        </w:rPr>
+        <w:t>Date of Maturity : Date</w:t>
+      </w:r>
+    </w:p>
+    <w:p>
+      <w:pPr>
+        <w:numPr>
+          <w:ilvl w:val="0"/>
+          <w:numId w:val="6"/>
+        </w:numPr>
+        <w:ind w:left="420" w:leftChars="0" w:hanging="420" w:firstLineChars="0"/>
+        <w:rPr>
+          <w:rFonts w:hint="default"/>
+          <w:lang w:val="en-IN"/>
+        </w:rPr>
+      </w:pPr>
+      <w:r>
+        <w:rPr>
+          <w:rFonts w:hint="default"/>
+          <w:lang w:val="en-IN"/>
+        </w:rPr>
+        <w:t>Maturity Amount : varchar(10)</w:t>
+      </w:r>
+    </w:p>
+    <w:p>
+      <w:pPr>
+        <w:pBdr>
+          <w:bottom w:val="double" w:color="auto" w:sz="4" w:space="0"/>
+        </w:pBdr>
+        <w:rPr>
+          <w:rFonts w:hint="default"/>
+          <w:lang w:val="en-IN"/>
+        </w:rPr>
+      </w:pPr>
+    </w:p>
+    <w:p>
+      <w:pPr>
+        <w:pBdr>
+          <w:bottom w:val="double" w:color="auto" w:sz="4" w:space="0"/>
+        </w:pBdr>
+        <w:rPr>
+          <w:rFonts w:hint="default"/>
+          <w:lang w:val="en-IN"/>
+        </w:rPr>
+      </w:pPr>
+    </w:p>
+    <w:p>
+      <w:pPr>
+        <w:pBdr>
+          <w:bottom w:val="double" w:color="auto" w:sz="4" w:space="0"/>
+        </w:pBdr>
+        <w:rPr>
+          <w:rFonts w:hint="default"/>
+          <w:lang w:val="en-IN"/>
+        </w:rPr>
+      </w:pPr>
+    </w:p>
+    <w:p>
+      <w:pPr>
+        <w:pBdr>
+          <w:bottom w:val="double" w:color="auto" w:sz="4" w:space="0"/>
+        </w:pBdr>
+        <w:rPr>
+          <w:rFonts w:hint="default"/>
+          <w:lang w:val="en-IN"/>
+        </w:rPr>
+      </w:pPr>
+    </w:p>
+    <w:p>
+      <w:pPr>
+        <w:pBdr>
+          <w:bottom w:val="double" w:color="auto" w:sz="4" w:space="0"/>
+        </w:pBdr>
+        <w:rPr>
+          <w:rFonts w:hint="default"/>
+          <w:lang w:val="en-IN"/>
+        </w:rPr>
+      </w:pPr>
     </w:p>
     <w:p>
       <w:pPr>
@@ -1114,6 +2078,13 @@
     </w:p>
     <w:p>
       <w:pPr>
+        <w:numPr>
+          <w:numId w:val="0"/>
+        </w:numPr>
+        <w:pBdr>
+          <w:bottom w:val="double" w:color="auto" w:sz="4" w:space="0"/>
+        </w:pBdr>
+        <w:ind w:leftChars="0"/>
         <w:rPr>
           <w:rFonts w:hint="default"/>
           <w:lang w:val="en-IN"/>
@@ -1152,513 +2123,129 @@
       <w:pPr>
         <w:rPr>
           <w:rFonts w:hint="default"/>
-          <w:lang w:val="en-IN"/>
-        </w:rPr>
-      </w:pPr>
-      <w:r>
-        <w:rPr>
-          <w:rFonts w:hint="default"/>
-          <w:lang w:val="en-IN"/>
-        </w:rPr>
-        <w:tab/>
-      </w:r>
-      <w:r>
-        <w:rPr>
-          <w:rFonts w:hint="default"/>
-          <w:lang w:val="en-IN"/>
-        </w:rPr>
-        <w:t>Policy Holder : Dropdown with Jignesh Rina Aayush Manan as values</w:t>
-      </w:r>
-    </w:p>
-    <w:p>
-      <w:pPr>
-        <w:rPr>
-          <w:rFonts w:hint="default"/>
-          <w:lang w:val="en-IN"/>
-        </w:rPr>
-      </w:pPr>
-      <w:r>
-        <w:rPr>
-          <w:rFonts w:hint="default"/>
-          <w:lang w:val="en-IN"/>
-        </w:rPr>
-        <w:t>Insurance Type : have a drop down if not in drop down then add a new category if he chooses add new category hide image and display in its place the form to add a new category</w:t>
-      </w:r>
-    </w:p>
-    <w:p>
-      <w:pPr>
-        <w:rPr>
-          <w:rFonts w:hint="default"/>
-          <w:lang w:val="en-IN"/>
-        </w:rPr>
-      </w:pPr>
-      <w:r>
-        <w:rPr>
-          <w:rFonts w:hint="default"/>
-          <w:lang w:val="en-IN"/>
-        </w:rPr>
-        <w:t>Therefore to fire we will need a button .Add a small tick button beside it.</w:t>
-      </w:r>
-    </w:p>
-    <w:p>
-      <w:pPr>
-        <w:rPr>
-          <w:rFonts w:hint="default"/>
-          <w:lang w:val="en-IN"/>
-        </w:rPr>
-      </w:pPr>
-      <w:r>
-        <w:rPr>
-          <w:rFonts w:hint="default"/>
-          <w:lang w:val="en-IN"/>
-        </w:rPr>
-        <w:t>Policy no: varchar(30)</w:t>
-      </w:r>
-    </w:p>
-    <w:p>
-      <w:pPr>
-        <w:rPr>
-          <w:rFonts w:hint="default"/>
-          <w:lang w:val="en-IN"/>
-        </w:rPr>
-      </w:pPr>
-      <w:r>
-        <w:rPr>
-          <w:rFonts w:hint="default"/>
-          <w:lang w:val="en-IN"/>
-        </w:rPr>
-        <w:t>Policy Name : varchar(30) try to retrieve it on our own not pssble if retrieving then unchangeable</w:t>
-      </w:r>
-    </w:p>
-    <w:p>
-      <w:pPr>
-        <w:rPr>
-          <w:rFonts w:hint="default"/>
-          <w:lang w:val="en-IN"/>
-        </w:rPr>
-      </w:pPr>
-      <w:r>
-        <w:rPr>
-          <w:rFonts w:hint="default"/>
-          <w:lang w:val="en-IN"/>
-        </w:rPr>
-        <w:t>Company : LIC , KOTAK , NEW INDIA , STAR HEALTH , SBI  , add new Entry (We will render a small anoteher pane for this with initial options as buttons and a textfield to add new company)</w:t>
-      </w:r>
-    </w:p>
-    <w:p>
-      <w:pPr>
-        <w:rPr>
-          <w:rFonts w:hint="default"/>
-          <w:lang w:val="en-IN"/>
-        </w:rPr>
-      </w:pPr>
-      <w:r>
-        <w:rPr>
-          <w:rFonts w:hint="default"/>
-          <w:lang w:val="en-IN"/>
-        </w:rPr>
-        <w:t>Policy id : get name from id =&gt; if adding this then db licPolicy</w:t>
-      </w:r>
-    </w:p>
-    <w:p>
-      <w:pPr>
-        <w:rPr>
-          <w:rFonts w:hint="default"/>
-          <w:lang w:val="en-IN"/>
-        </w:rPr>
-      </w:pPr>
-      <w:r>
-        <w:rPr>
-          <w:rFonts w:hint="default"/>
-          <w:lang w:val="en-IN"/>
-        </w:rPr>
-        <w:t>Sum insured/assured : varchar(10) add the rupees signature.available in java</w:t>
-      </w:r>
-    </w:p>
-    <w:p>
-      <w:pPr>
-        <w:rPr>
-          <w:rFonts w:hint="default"/>
-          <w:lang w:val="en-IN"/>
-        </w:rPr>
-      </w:pPr>
-      <w:r>
-        <w:rPr>
-          <w:rFonts w:hint="default"/>
-          <w:lang w:val="en-IN"/>
-        </w:rPr>
-        <w:t xml:space="preserve">First premium : Date </w:t>
-      </w:r>
-    </w:p>
-    <w:p>
-      <w:pPr>
-        <w:rPr>
-          <w:rFonts w:hint="default"/>
-          <w:lang w:val="en-IN"/>
-        </w:rPr>
-      </w:pPr>
-      <w:r>
-        <w:rPr>
-          <w:rFonts w:hint="default"/>
-          <w:lang w:val="en-IN"/>
-        </w:rPr>
-        <w:t>Premium cycle : dropDown</w:t>
-      </w:r>
-    </w:p>
-    <w:p>
-      <w:pPr>
-        <w:rPr>
-          <w:rFonts w:hint="default"/>
-          <w:lang w:val="en-IN"/>
-        </w:rPr>
-      </w:pPr>
-      <w:r>
-        <w:rPr>
-          <w:rFonts w:hint="default"/>
-          <w:lang w:val="en-IN"/>
-        </w:rPr>
-        <w:tab/>
-      </w:r>
-      <w:r>
-        <w:rPr>
-          <w:rFonts w:hint="default"/>
-          <w:lang w:val="en-IN"/>
-        </w:rPr>
-        <w:tab/>
-      </w:r>
-      <w:r>
-        <w:rPr>
-          <w:rFonts w:hint="default"/>
-          <w:lang w:val="en-IN"/>
-        </w:rPr>
-        <w:t>ONE TIME , YEARLY , HALF YEARLY , QUARTERLY , MONTHLY.</w:t>
-      </w:r>
-    </w:p>
-    <w:p>
-      <w:pPr>
-        <w:rPr>
-          <w:rFonts w:hint="default"/>
-          <w:lang w:val="en-IN"/>
-        </w:rPr>
-      </w:pPr>
-      <w:r>
-        <w:rPr>
-          <w:rFonts w:hint="default"/>
-          <w:lang w:val="en-IN"/>
-        </w:rPr>
-        <w:t>Installment premium: varchar(20)</w:t>
-      </w:r>
-    </w:p>
-    <w:p>
-      <w:pPr>
-        <w:rPr>
-          <w:rFonts w:hint="default"/>
-          <w:lang w:val="en-IN"/>
-        </w:rPr>
-      </w:pPr>
-      <w:r>
-        <w:rPr>
-          <w:rFonts w:hint="default"/>
-          <w:lang w:val="en-IN"/>
-        </w:rPr>
-        <w:t>From which  A/c : BOI AAYUSH SHAH (e.g.)</w:t>
-      </w:r>
-    </w:p>
-    <w:p>
-      <w:pPr>
-        <w:rPr>
-          <w:rFonts w:hint="default"/>
-          <w:lang w:val="en-IN"/>
-        </w:rPr>
-      </w:pPr>
-      <w:r>
-        <w:rPr>
-          <w:rFonts w:hint="default"/>
-          <w:lang w:val="en-IN"/>
-        </w:rPr>
-        <w:t>Agent : Divyesh Shah varchar(30)</w:t>
-      </w:r>
-    </w:p>
-    <w:p>
-      <w:pPr>
-        <w:rPr>
-          <w:rFonts w:hint="default"/>
-          <w:lang w:val="en-IN"/>
-        </w:rPr>
-      </w:pPr>
-      <w:r>
-        <w:rPr>
-          <w:rFonts w:hint="default"/>
-          <w:lang w:val="en-IN"/>
-        </w:rPr>
-        <w:t>Nominees : Rina Shah e.g.</w:t>
-      </w:r>
-    </w:p>
-    <w:p>
-      <w:pPr>
-        <w:rPr>
-          <w:rFonts w:hint="default"/>
-          <w:lang w:val="en-IN"/>
-        </w:rPr>
-      </w:pPr>
-      <w:r>
-        <w:rPr>
-          <w:rFonts w:hint="default"/>
-          <w:lang w:val="en-IN"/>
-        </w:rPr>
-        <w:t>nominee contact no.</w:t>
-      </w:r>
-    </w:p>
-    <w:p>
-      <w:pPr>
-        <w:rPr>
-          <w:rFonts w:hint="default"/>
-          <w:lang w:val="en-IN"/>
-        </w:rPr>
-      </w:pPr>
-      <w:r>
-        <w:rPr>
-          <w:rFonts w:hint="default"/>
-          <w:lang w:val="en-IN"/>
-        </w:rPr>
-        <w:t>Nominee relation</w:t>
-      </w:r>
-    </w:p>
-    <w:p>
-      <w:pPr>
-        <w:rPr>
-          <w:rFonts w:hint="default"/>
-          <w:lang w:val="en-IN"/>
-        </w:rPr>
-      </w:pPr>
-      <w:r>
-        <w:rPr>
-          <w:rFonts w:hint="default"/>
-          <w:lang w:val="en-IN"/>
-        </w:rPr>
-        <w:t>Agent Mobile NO : dropdown also add a new agent if not there</w:t>
-      </w:r>
-    </w:p>
-    <w:p>
-      <w:pPr>
-        <w:rPr>
-          <w:rFonts w:hint="default"/>
-          <w:lang w:val="en-IN"/>
-        </w:rPr>
-      </w:pPr>
-      <w:r>
-        <w:rPr>
-          <w:rFonts w:hint="default"/>
-          <w:lang w:val="en-IN"/>
-        </w:rPr>
-        <w:t>Premium month : (Or Date) varchar(30) maybe month (if available in dbms)</w:t>
-      </w:r>
-    </w:p>
-    <w:p>
-      <w:pPr>
-        <w:rPr>
-          <w:rFonts w:hint="default"/>
-          <w:lang w:val="en-IN"/>
-        </w:rPr>
-      </w:pPr>
-      <w:r>
-        <w:rPr>
-          <w:rFonts w:hint="default"/>
-          <w:lang w:val="en-IN"/>
-        </w:rPr>
-        <w:t>Last premium payment date : Date</w:t>
-      </w:r>
-    </w:p>
-    <w:p>
-      <w:pPr>
-        <w:rPr>
-          <w:rFonts w:hint="default"/>
-          <w:lang w:val="en-IN"/>
-        </w:rPr>
-      </w:pPr>
-      <w:r>
-        <w:rPr>
-          <w:rFonts w:hint="default"/>
-          <w:lang w:val="en-IN"/>
-        </w:rPr>
-        <w:t>Date of Maturity : Date</w:t>
-      </w:r>
-    </w:p>
-    <w:p>
-      <w:pPr>
-        <w:rPr>
-          <w:rFonts w:hint="default"/>
-          <w:lang w:val="en-IN"/>
-        </w:rPr>
-      </w:pPr>
-      <w:r>
-        <w:rPr>
-          <w:rFonts w:hint="default"/>
-          <w:lang w:val="en-IN"/>
-        </w:rPr>
-        <w:t>Maturity Amount : varchar(10)</w:t>
-      </w:r>
-    </w:p>
-    <w:p>
-      <w:pPr>
-        <w:rPr>
-          <w:rFonts w:hint="default"/>
-          <w:lang w:val="en-IN"/>
-        </w:rPr>
-      </w:pPr>
-      <w:r>
-        <w:rPr>
-          <w:rFonts w:hint="default"/>
-          <w:lang w:val="en-IN"/>
-        </w:rPr>
-        <w:t>No of years premium to be paid :</w:t>
-      </w:r>
-    </w:p>
-    <w:p>
-      <w:pPr>
-        <w:rPr>
-          <w:rFonts w:hint="default"/>
-          <w:lang w:val="en-IN"/>
-        </w:rPr>
-      </w:pPr>
-      <w:r>
-        <w:rPr>
-          <w:rFonts w:hint="default"/>
-          <w:lang w:val="en-IN"/>
-        </w:rPr>
-        <w:t>Notes:</w:t>
-      </w:r>
-    </w:p>
-    <w:p>
-      <w:pPr>
-        <w:numPr>
-          <w:ilvl w:val="0"/>
-          <w:numId w:val="0"/>
-        </w:numPr>
-        <w:ind w:leftChars="0"/>
-        <w:rPr>
-          <w:rFonts w:hint="default"/>
-          <w:lang w:val="en-IN"/>
-        </w:rPr>
-      </w:pPr>
-      <w:r>
-        <w:rPr>
-          <w:rFonts w:hint="default"/>
-          <w:lang w:val="en-IN"/>
-        </w:rPr>
-        <w:t>Submit button add it to db.</w:t>
-      </w:r>
-    </w:p>
-    <w:p>
-      <w:pPr>
-        <w:numPr>
-          <w:ilvl w:val="0"/>
-          <w:numId w:val="0"/>
-        </w:numPr>
-        <w:ind w:leftChars="0"/>
-        <w:rPr>
-          <w:rFonts w:hint="default"/>
-          <w:lang w:val="en-IN"/>
-        </w:rPr>
-      </w:pPr>
-    </w:p>
-    <w:p>
-      <w:pPr>
-        <w:numPr>
-          <w:ilvl w:val="0"/>
-          <w:numId w:val="0"/>
-        </w:numPr>
-        <w:ind w:leftChars="0"/>
-        <w:rPr>
-          <w:rFonts w:hint="default"/>
-          <w:lang w:val="en-IN"/>
-        </w:rPr>
-      </w:pPr>
-    </w:p>
-    <w:p>
-      <w:pPr>
-        <w:numPr>
-          <w:ilvl w:val="0"/>
-          <w:numId w:val="0"/>
-        </w:numPr>
-        <w:ind w:leftChars="0"/>
-        <w:rPr>
-          <w:rFonts w:hint="default"/>
-          <w:lang w:val="en-IN"/>
-        </w:rPr>
-      </w:pPr>
-      <w:r>
-        <w:rPr>
-          <w:rFonts w:hint="default"/>
-          <w:lang w:val="en-IN"/>
-        </w:rPr>
-        <w:t>Adding viewing renaming copying the ecopy!</w:t>
-      </w:r>
-    </w:p>
-    <w:p>
-      <w:pPr>
-        <w:numPr>
-          <w:ilvl w:val="0"/>
-          <w:numId w:val="0"/>
-        </w:numPr>
-        <w:ind w:leftChars="0"/>
-        <w:rPr>
-          <w:rFonts w:hint="default"/>
-          <w:lang w:val="en-IN"/>
-        </w:rPr>
-      </w:pPr>
-      <w:r>
-        <w:rPr>
-          <w:rFonts w:hint="default"/>
-          <w:lang w:val="en-IN"/>
-        </w:rPr>
-        <w:t>Requirements: The e copy must be downloaded itself first. Download it from lic portalpolicy schedule</w:t>
-      </w:r>
-    </w:p>
-    <w:p>
-      <w:pPr>
-        <w:numPr>
-          <w:ilvl w:val="0"/>
-          <w:numId w:val="0"/>
-        </w:numPr>
-        <w:ind w:leftChars="0"/>
-        <w:rPr>
-          <w:rFonts w:hint="default"/>
-          <w:lang w:val="en-IN"/>
-        </w:rPr>
-      </w:pPr>
-      <w:r>
-        <w:rPr>
-          <w:rFonts w:hint="default"/>
-          <w:lang w:val="en-IN"/>
-        </w:rPr>
-        <w:t>While adding new policy : add e-copy : selection pane will appear</w:t>
-      </w:r>
-    </w:p>
-    <w:p>
-      <w:pPr>
-        <w:numPr>
-          <w:ilvl w:val="0"/>
-          <w:numId w:val="0"/>
-        </w:numPr>
-        <w:ind w:leftChars="0"/>
-        <w:rPr>
-          <w:rFonts w:hint="default"/>
-          <w:lang w:val="en-IN"/>
-        </w:rPr>
-      </w:pPr>
-      <w:r>
-        <w:rPr>
-          <w:rFonts w:hint="default"/>
-          <w:lang w:val="en-IN"/>
-        </w:rPr>
-        <w:t>Make a new dir for each head(rt at the begining i.e. when registration is being done) =&gt; in that for each member create a dir (e.g. manan) when manan’s policy is being entered.</w:t>
+          <w:lang w:val="en-US"/>
+        </w:rPr>
+      </w:pPr>
+    </w:p>
+    <w:p>
+      <w:pPr>
+        <w:rPr>
+          <w:rFonts w:hint="default"/>
+          <w:lang w:val="en-IN"/>
+        </w:rPr>
+      </w:pPr>
+    </w:p>
+    <w:p>
+      <w:pPr>
+        <w:rPr>
+          <w:rFonts w:hint="default"/>
+          <w:lang w:val="en-IN"/>
+        </w:rPr>
+      </w:pPr>
+    </w:p>
+    <w:p>
+      <w:pPr>
+        <w:rPr>
+          <w:rFonts w:hint="default"/>
+          <w:lang w:val="en-IN"/>
+        </w:rPr>
+      </w:pPr>
+      <w:r>
+        <w:rPr>
+          <w:rFonts w:hint="default"/>
+          <w:lang w:val="en-IN"/>
+        </w:rPr>
+        <w:t>Databases Tables</w:t>
+      </w:r>
+    </w:p>
+    <w:p>
+      <w:pPr>
+        <w:rPr>
+          <w:rFonts w:hint="default"/>
+          <w:lang w:val="en-IN"/>
+        </w:rPr>
+      </w:pPr>
+      <w:r>
+        <w:rPr>
+          <w:rFonts w:hint="default"/>
+          <w:lang w:val="en-IN"/>
+        </w:rPr>
+        <w:t>Policy: 7+7+2</w:t>
+      </w:r>
+    </w:p>
+    <w:p>
+      <w:pPr>
+        <w:rPr>
+          <w:rFonts w:hint="default"/>
+          <w:lang w:val="en-IN"/>
+        </w:rPr>
+      </w:pPr>
+      <w:r>
+        <w:rPr>
+          <w:rFonts w:hint="default"/>
+          <w:lang w:val="en-IN"/>
+        </w:rPr>
+        <w:t>Agent : 3 + policyNo</w:t>
       </w:r>
       <w:bookmarkStart w:id="0" w:name="_GoBack"/>
       <w:bookmarkEnd w:id="0"/>
     </w:p>
     <w:p>
       <w:pPr>
+        <w:rPr>
+          <w:rFonts w:hint="default"/>
+          <w:lang w:val="en-IN"/>
+        </w:rPr>
+      </w:pPr>
+      <w:r>
+        <w:rPr>
+          <w:rFonts w:hint="default"/>
+          <w:lang w:val="en-IN"/>
+        </w:rPr>
+        <w:t>Nominee:3+ policyNO</w:t>
+      </w:r>
+    </w:p>
+    <w:p>
+      <w:pPr>
+        <w:rPr>
+          <w:rFonts w:hint="default"/>
+          <w:lang w:val="en-IN"/>
+        </w:rPr>
+      </w:pPr>
+    </w:p>
+    <w:p>
+      <w:pPr>
+        <w:rPr>
+          <w:rFonts w:hint="default"/>
+          <w:lang w:val="en-IN"/>
+        </w:rPr>
+      </w:pPr>
+    </w:p>
+    <w:p>
+      <w:pPr>
+        <w:rPr>
+          <w:rFonts w:hint="default"/>
+          <w:lang w:val="en-IN"/>
+        </w:rPr>
+      </w:pPr>
+    </w:p>
+    <w:p>
+      <w:pPr>
+        <w:rPr>
+          <w:rFonts w:hint="default"/>
+          <w:lang w:val="en-IN"/>
+        </w:rPr>
+      </w:pPr>
+      <w:r>
+        <w:rPr>
+          <w:rFonts w:hint="default"/>
+          <w:lang w:val="en-IN"/>
+        </w:rPr>
+        <w:t>Notes:</w:t>
+      </w:r>
+    </w:p>
+    <w:p>
+      <w:pPr>
         <w:numPr>
           <w:ilvl w:val="0"/>
           <w:numId w:val="0"/>
@@ -1674,7 +2261,7 @@
           <w:rFonts w:hint="default"/>
           <w:lang w:val="en-IN"/>
         </w:rPr>
-        <w:t>We will select it ,co</w:t>
+        <w:t>Submit button add it to db.</w:t>
       </w:r>
     </w:p>
     <w:p>
@@ -1699,9 +2286,16 @@
         <w:ind w:leftChars="0"/>
         <w:rPr>
           <w:rFonts w:hint="default"/>
-          <w:lang w:val="en-IN"/>
-        </w:rPr>
-      </w:pPr>
+          <w:lang w:val="en-US"/>
+        </w:rPr>
+      </w:pPr>
+      <w:r>
+        <w:rPr>
+          <w:rFonts w:hint="default"/>
+          <w:lang w:val="en-US"/>
+        </w:rPr>
+        <w:t>Done blw</w:t>
+      </w:r>
     </w:p>
     <w:p>
       <w:pPr>
@@ -1715,6 +2309,13 @@
           <w:lang w:val="en-IN"/>
         </w:rPr>
       </w:pPr>
+      <w:r>
+        <w:rPr>
+          <w:rFonts w:hint="default"/>
+          <w:lang w:val="en-IN"/>
+        </w:rPr>
+        <w:t>Adding viewing renaming copying the ecopy!</w:t>
+      </w:r>
     </w:p>
     <w:p>
       <w:pPr>
@@ -1728,6 +2329,125 @@
           <w:lang w:val="en-IN"/>
         </w:rPr>
       </w:pPr>
+      <w:r>
+        <w:rPr>
+          <w:rFonts w:hint="default"/>
+          <w:lang w:val="en-IN"/>
+        </w:rPr>
+        <w:t>Requirements: The e copy must be downloaded itself first. Download it from lic portalpolicy schedule</w:t>
+      </w:r>
+    </w:p>
+    <w:p>
+      <w:pPr>
+        <w:numPr>
+          <w:ilvl w:val="0"/>
+          <w:numId w:val="0"/>
+        </w:numPr>
+        <w:ind w:leftChars="0"/>
+        <w:rPr>
+          <w:rFonts w:hint="default"/>
+          <w:lang w:val="en-IN"/>
+        </w:rPr>
+      </w:pPr>
+      <w:r>
+        <w:rPr>
+          <w:rFonts w:hint="default"/>
+          <w:lang w:val="en-IN"/>
+        </w:rPr>
+        <w:t>While adding new policy : add e-copy : selection pane will appear</w:t>
+      </w:r>
+    </w:p>
+    <w:p>
+      <w:pPr>
+        <w:numPr>
+          <w:ilvl w:val="0"/>
+          <w:numId w:val="0"/>
+        </w:numPr>
+        <w:ind w:leftChars="0"/>
+        <w:rPr>
+          <w:rFonts w:hint="default"/>
+          <w:lang w:val="en-IN"/>
+        </w:rPr>
+      </w:pPr>
+      <w:r>
+        <w:rPr>
+          <w:rFonts w:hint="default"/>
+          <w:lang w:val="en-IN"/>
+        </w:rPr>
+        <w:t>Make a new dir for each head(rt at the begining i.e. when registration is being done) =&gt; in that for each member create a dir (e.g. manan) when manan’s policy is being entered.</w:t>
+      </w:r>
+    </w:p>
+    <w:p>
+      <w:pPr>
+        <w:numPr>
+          <w:ilvl w:val="0"/>
+          <w:numId w:val="0"/>
+        </w:numPr>
+        <w:ind w:leftChars="0"/>
+        <w:rPr>
+          <w:rFonts w:hint="default"/>
+          <w:lang w:val="en-IN"/>
+        </w:rPr>
+      </w:pPr>
+      <w:r>
+        <w:rPr>
+          <w:rFonts w:hint="default"/>
+          <w:lang w:val="en-IN"/>
+        </w:rPr>
+        <w:t>We will select it ,copy it into members specific directory .</w:t>
+      </w:r>
+    </w:p>
+    <w:p>
+      <w:pPr>
+        <w:numPr>
+          <w:ilvl w:val="0"/>
+          <w:numId w:val="0"/>
+        </w:numPr>
+        <w:ind w:leftChars="0"/>
+        <w:rPr>
+          <w:rFonts w:hint="default"/>
+          <w:lang w:val="en-IN"/>
+        </w:rPr>
+      </w:pPr>
+    </w:p>
+    <w:p>
+      <w:pPr>
+        <w:numPr>
+          <w:ilvl w:val="0"/>
+          <w:numId w:val="0"/>
+        </w:numPr>
+        <w:ind w:leftChars="0"/>
+        <w:rPr>
+          <w:rFonts w:hint="default"/>
+          <w:lang w:val="en-IN"/>
+        </w:rPr>
+      </w:pPr>
+    </w:p>
+    <w:p>
+      <w:pPr>
+        <w:numPr>
+          <w:ilvl w:val="0"/>
+          <w:numId w:val="0"/>
+        </w:numPr>
+        <w:ind w:leftChars="0"/>
+        <w:rPr>
+          <w:rFonts w:hint="default"/>
+          <w:lang w:val="en-IN"/>
+        </w:rPr>
+      </w:pPr>
+    </w:p>
+    <w:p>
+      <w:pPr>
+        <w:numPr>
+          <w:ilvl w:val="0"/>
+          <w:numId w:val="0"/>
+        </w:numPr>
+        <w:ind w:leftChars="0"/>
+        <w:rPr>
+          <w:rFonts w:hint="default"/>
+          <w:lang w:val="en-IN"/>
+        </w:rPr>
+      </w:pPr>
     </w:p>
     <w:p>
       <w:pPr>
@@ -1961,7 +2681,7 @@
       <w:pPr>
         <w:numPr>
           <w:ilvl w:val="0"/>
-          <w:numId w:val="2"/>
+          <w:numId w:val="7"/>
         </w:numPr>
         <w:ind w:left="720" w:leftChars="0" w:firstLine="0" w:firstLineChars="0"/>
         <w:rPr>
@@ -1981,7 +2701,7 @@
       <w:pPr>
         <w:numPr>
           <w:ilvl w:val="0"/>
-          <w:numId w:val="2"/>
+          <w:numId w:val="7"/>
         </w:numPr>
         <w:ind w:left="720" w:leftChars="0" w:firstLine="0" w:firstLineChars="0"/>
         <w:rPr>
@@ -2099,6 +2819,26 @@
 <file path=word/numbering.xml><?xml version="1.0" encoding="utf-8"?>
 <w:numbering xmlns:wpc="http://schemas.microsoft.com/office/word/2010/wordprocessingCanvas" xmlns:mc="http://schemas.openxmlformats.org/markup-compatibility/2006" xmlns:o="urn:schemas-microsoft-com:office:office" xmlns:r="http://schemas.openxmlformats.org/officeDocument/2006/relationships" xmlns:m="http://schemas.openxmlformats.org/officeDocument/2006/math" xmlns:v="urn:schemas-microsoft-com:vml" xmlns:wp14="http://schemas.microsoft.com/office/word/2010/wordprocessingDrawing" xmlns:wp="http://schemas.openxmlformats.org/drawingml/2006/wordprocessingDrawing" xmlns:w10="urn:schemas-microsoft-com:office:word" xmlns:w="http://schemas.openxmlformats.org/wordprocessingml/2006/main" xmlns:w14="http://schemas.microsoft.com/office/word/2010/wordml" xmlns:wpg="http://schemas.microsoft.com/office/word/2010/wordprocessingGroup" xmlns:wpi="http://schemas.microsoft.com/office/word/2010/wordprocessingInk" xmlns:wne="http://schemas.microsoft.com/office/word/2006/wordml" xmlns:wps="http://schemas.microsoft.com/office/word/2010/wordprocessingShape" xmlns:wpsCustomData="http://www.wps.cn/officeDocument/2013/wpsCustomData" mc:Ignorable="w14 wp14">
   <w:abstractNum w:abstractNumId="0">
+    <w:nsid w:val="A84626BF"/>
+    <w:multiLevelType w:val="singleLevel"/>
+    <w:tmpl w:val="A84626BF"/>
+    <w:lvl w:ilvl="0" w:tentative="0">
+      <w:start w:val="1"/>
+      <w:numFmt w:val="bullet"/>
+      <w:lvlText w:val=""/>
+      <w:lvlJc w:val="left"/>
+      <w:pPr>
+        <w:tabs>
+          <w:tab w:val="left" w:pos="420"/>
+        </w:tabs>
+        <w:ind w:left="420" w:leftChars="0" w:hanging="420" w:firstLineChars="0"/>
+      </w:pPr>
+      <w:rPr>
+        <w:rFonts w:hint="default" w:ascii="Wingdings" w:hAnsi="Wingdings"/>
+      </w:rPr>
+    </w:lvl>
+  </w:abstractNum>
+  <w:abstractNum w:abstractNumId="1">
     <w:nsid w:val="D1F397C2"/>
     <w:multiLevelType w:val="multilevel"/>
     <w:tmpl w:val="D1F397C2"/>
@@ -2230,7 +2970,87 @@
       </w:rPr>
     </w:lvl>
   </w:abstractNum>
-  <w:abstractNum w:abstractNumId="1">
+  <w:abstractNum w:abstractNumId="2">
+    <w:nsid w:val="D45FCCD4"/>
+    <w:multiLevelType w:val="singleLevel"/>
+    <w:tmpl w:val="D45FCCD4"/>
+    <w:lvl w:ilvl="0" w:tentative="0">
+      <w:start w:val="1"/>
+      <w:numFmt w:val="bullet"/>
+      <w:lvlText w:val=""/>
+      <w:lvlJc w:val="left"/>
+      <w:pPr>
+        <w:tabs>
+          <w:tab w:val="left" w:pos="420"/>
+        </w:tabs>
+        <w:ind w:left="420" w:leftChars="0" w:hanging="420" w:firstLineChars="0"/>
+      </w:pPr>
+      <w:rPr>
+        <w:rFonts w:hint="default" w:ascii="Wingdings" w:hAnsi="Wingdings"/>
+      </w:rPr>
+    </w:lvl>
+  </w:abstractNum>
+  <w:abstractNum w:abstractNumId="3">
+    <w:nsid w:val="0D7AB530"/>
+    <w:multiLevelType w:val="singleLevel"/>
+    <w:tmpl w:val="0D7AB530"/>
+    <w:lvl w:ilvl="0" w:tentative="0">
+      <w:start w:val="1"/>
+      <w:numFmt w:val="bullet"/>
+      <w:lvlText w:val=""/>
+      <w:lvlJc w:val="left"/>
+      <w:pPr>
+        <w:tabs>
+          <w:tab w:val="left" w:pos="420"/>
+        </w:tabs>
+        <w:ind w:left="420" w:leftChars="0" w:hanging="420" w:firstLineChars="0"/>
+      </w:pPr>
+      <w:rPr>
+        <w:rFonts w:hint="default" w:ascii="Wingdings" w:hAnsi="Wingdings"/>
+      </w:rPr>
+    </w:lvl>
+  </w:abstractNum>
+  <w:abstractNum w:abstractNumId="4">
+    <w:nsid w:val="2773B4C1"/>
+    <w:multiLevelType w:val="singleLevel"/>
+    <w:tmpl w:val="2773B4C1"/>
+    <w:lvl w:ilvl="0" w:tentative="0">
+      <w:start w:val="1"/>
+      <w:numFmt w:val="bullet"/>
+      <w:lvlText w:val=""/>
+      <w:lvlJc w:val="left"/>
+      <w:pPr>
+        <w:tabs>
+          <w:tab w:val="left" w:pos="420"/>
+        </w:tabs>
+        <w:ind w:left="420" w:leftChars="0" w:hanging="420" w:firstLineChars="0"/>
+      </w:pPr>
+      <w:rPr>
+        <w:rFonts w:hint="default" w:ascii="Wingdings" w:hAnsi="Wingdings"/>
+      </w:rPr>
+    </w:lvl>
+  </w:abstractNum>
+  <w:abstractNum w:abstractNumId="5">
+    <w:nsid w:val="42329AFC"/>
+    <w:multiLevelType w:val="singleLevel"/>
+    <w:tmpl w:val="42329AFC"/>
+    <w:lvl w:ilvl="0" w:tentative="0">
+      <w:start w:val="1"/>
+      <w:numFmt w:val="bullet"/>
+      <w:lvlText w:val=""/>
+      <w:lvlJc w:val="left"/>
+      <w:pPr>
+        <w:tabs>
+          <w:tab w:val="left" w:pos="420"/>
+        </w:tabs>
+        <w:ind w:left="420" w:leftChars="0" w:hanging="420" w:firstLineChars="0"/>
+      </w:pPr>
+      <w:rPr>
+        <w:rFonts w:hint="default" w:ascii="Wingdings" w:hAnsi="Wingdings"/>
+      </w:rPr>
+    </w:lvl>
+  </w:abstractNum>
+  <w:abstractNum w:abstractNumId="6">
     <w:nsid w:val="65EE3C3A"/>
     <w:multiLevelType w:val="singleLevel"/>
     <w:tmpl w:val="65EE3C3A"/>
@@ -2246,10 +3066,25 @@
     </w:lvl>
   </w:abstractNum>
   <w:num w:numId="1">
+    <w:abstractNumId w:val="1"/>
+  </w:num>
+  <w:num w:numId="2">
+    <w:abstractNumId w:val="2"/>
+  </w:num>
+  <w:num w:numId="3">
     <w:abstractNumId w:val="0"/>
   </w:num>
-  <w:num w:numId="2">
-    <w:abstractNumId w:val="1"/>
+  <w:num w:numId="4">
+    <w:abstractNumId w:val="3"/>
+  </w:num>
+  <w:num w:numId="5">
+    <w:abstractNumId w:val="5"/>
+  </w:num>
+  <w:num w:numId="6">
+    <w:abstractNumId w:val="4"/>
+  </w:num>
+  <w:num w:numId="7">
+    <w:abstractNumId w:val="6"/>
   </w:num>
 </w:numbering>
 </file>

</xml_diff>

<commit_message>
display 1and 2 designed
</commit_message>
<xml_diff>
--- a/designing/Pages inDetail.docx
+++ b/designing/Pages inDetail.docx
@@ -14,6 +14,21 @@
           <w:rFonts w:hint="default"/>
           <w:lang w:val="en-IN"/>
         </w:rPr>
+        <w:t>Manraj=&gt; Aaa1@</w:t>
+      </w:r>
+    </w:p>
+    <w:p>
+      <w:pPr>
+        <w:rPr>
+          <w:rFonts w:hint="default"/>
+          <w:lang w:val="en-IN"/>
+        </w:rPr>
+      </w:pPr>
+      <w:r>
+        <w:rPr>
+          <w:rFonts w:hint="default"/>
+          <w:lang w:val="en-IN"/>
+        </w:rPr>
         <w:t>Pages inDetail</w:t>
       </w:r>
     </w:p>
@@ -2843,7 +2858,7 @@
           <w:rFonts w:hint="default"/>
           <w:lang w:val="en-IN"/>
         </w:rPr>
-        <w:t>Display Policy</w:t>
+        <w:t xml:space="preserve">Display Policy </w:t>
       </w:r>
     </w:p>
     <w:p>
@@ -3204,7 +3219,7 @@
           </mc:Choice>
           <mc:Fallback>
             <w:pict>
-              <v:rect id="_x0000_s1026" o:spid="_x0000_s1026" o:spt="1" style="position:absolute;left:0pt;margin-left:1.45pt;margin-top:5.65pt;height:39.65pt;width:435.6pt;z-index:251659264;v-text-anchor:middle;mso-width-relative:page;mso-height-relative:page;" fillcolor="#FFFFFF [3201]" filled="t" stroked="t" coordsize="21600,21600" o:gfxdata="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">
+              <v:rect id="_x0000_s1026" o:spid="_x0000_s1026" o:spt="1" style="position:absolute;left:0pt;margin-left:1.45pt;margin-top:5.65pt;height:39.65pt;width:435.6pt;z-index:251659264;v-text-anchor:middle;mso-width-relative:page;mso-height-relative:page;" fillcolor="#FFFFFF [3201]" filled="t" stroked="t" coordsize="21600,21600" o:gfxdata="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">
                 <v:fill on="t" focussize="0,0"/>
                 <v:stroke weight="1pt" color="#70AD47 [3209]" miterlimit="8" joinstyle="miter"/>
                 <v:imagedata o:title=""/>
@@ -3492,6 +3507,7 @@
     <w:p>
       <w:pPr>
         <w:numPr>
+          <w:ilvl w:val="0"/>
           <w:numId w:val="0"/>
         </w:numPr>
         <w:ind w:left="720" w:leftChars="0"/>
@@ -3504,6 +3520,7 @@
     <w:p>
       <w:pPr>
         <w:numPr>
+          <w:ilvl w:val="0"/>
           <w:numId w:val="0"/>
         </w:numPr>
         <w:ind w:left="720" w:leftChars="0"/>
@@ -3972,6 +3989,7 @@
     <w:p>
       <w:pPr>
         <w:numPr>
+          <w:ilvl w:val="0"/>
           <w:numId w:val="0"/>
         </w:numPr>
         <w:ind w:left="720" w:leftChars="0"/>
@@ -3984,6 +4002,7 @@
     <w:p>
       <w:pPr>
         <w:numPr>
+          <w:ilvl w:val="0"/>
           <w:numId w:val="0"/>
         </w:numPr>
         <w:ind w:left="720" w:leftChars="0"/>
@@ -3996,6 +4015,7 @@
     <w:p>
       <w:pPr>
         <w:numPr>
+          <w:ilvl w:val="0"/>
           <w:numId w:val="0"/>
         </w:numPr>
         <w:ind w:left="720" w:leftChars="0"/>
@@ -4015,6 +4035,7 @@
     <w:p>
       <w:pPr>
         <w:numPr>
+          <w:ilvl w:val="0"/>
           <w:numId w:val="0"/>
         </w:numPr>
         <w:ind w:left="720" w:leftChars="0"/>
@@ -4030,10 +4051,13 @@
         </w:rPr>
         <w:t>In that same panels fior diff policy</w:t>
       </w:r>
-    </w:p>
-    <w:p>
-      <w:pPr>
-        <w:numPr>
+      <w:bookmarkStart w:id="0" w:name="_GoBack"/>
+      <w:bookmarkEnd w:id="0"/>
+    </w:p>
+    <w:p>
+      <w:pPr>
+        <w:numPr>
+          <w:ilvl w:val="0"/>
           <w:numId w:val="0"/>
         </w:numPr>
         <w:ind w:left="720" w:leftChars="0"/>
@@ -4046,6 +4070,7 @@
     <w:p>
       <w:pPr>
         <w:numPr>
+          <w:ilvl w:val="0"/>
           <w:numId w:val="0"/>
         </w:numPr>
         <w:ind w:left="720" w:leftChars="0"/>
@@ -4058,6 +4083,7 @@
     <w:p>
       <w:pPr>
         <w:numPr>
+          <w:ilvl w:val="0"/>
           <w:numId w:val="0"/>
         </w:numPr>
         <w:ind w:left="720" w:leftChars="0"/>
@@ -4070,6 +4096,7 @@
     <w:p>
       <w:pPr>
         <w:numPr>
+          <w:ilvl w:val="0"/>
           <w:numId w:val="0"/>
         </w:numPr>
         <w:ind w:left="720" w:leftChars="0"/>
@@ -4329,7 +4356,7 @@
           </mc:Choice>
           <mc:Fallback>
             <w:pict>
-              <v:shape id="_x0000_s1026" o:spid="_x0000_s1026" o:spt="202" type="#_x0000_t202" style="position:absolute;left:0pt;margin-left:27.05pt;margin-top:4.45pt;height:18.9pt;width:148pt;z-index:251667456;mso-width-relative:page;mso-height-relative:page;" fillcolor="#FFFFFF [3212]" filled="t" stroked="t" coordsize="21600,21600" o:gfxdata="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">
+              <v:shape id="_x0000_s1026" o:spid="_x0000_s1026" o:spt="202" type="#_x0000_t202" style="position:absolute;left:0pt;margin-left:27.05pt;margin-top:4.45pt;height:18.9pt;width:148pt;z-index:251667456;mso-width-relative:page;mso-height-relative:page;" fillcolor="#FFFFFF [3212]" filled="t" stroked="t" coordsize="21600,21600" o:gfxdata="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">
                 <v:fill on="t" focussize="0,0"/>
                 <v:stroke weight="1pt" color="#FFFFFF [3212]" miterlimit="8" joinstyle="miter"/>
                 <v:imagedata o:title=""/>
@@ -4438,7 +4465,7 @@
           </mc:Choice>
           <mc:Fallback>
             <w:pict>
-              <v:rect id="_x0000_s1026" o:spid="_x0000_s1026" o:spt="1" style="position:absolute;left:0pt;margin-left:9.85pt;margin-top:2.85pt;height:53.2pt;width:435.6pt;z-index:251666432;v-text-anchor:middle;mso-width-relative:page;mso-height-relative:page;" fillcolor="#FFFFFF [3201]" filled="t" stroked="t" coordsize="21600,21600" o:gfxdata="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">
+              <v:rect id="_x0000_s1026" o:spid="_x0000_s1026" o:spt="1" style="position:absolute;left:0pt;margin-left:9.85pt;margin-top:2.85pt;height:53.2pt;width:435.6pt;z-index:251666432;v-text-anchor:middle;mso-width-relative:page;mso-height-relative:page;" fillcolor="#FFFFFF [3201]" filled="t" stroked="t" coordsize="21600,21600" o:gfxdata="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">
                 <v:fill on="t" focussize="0,0"/>
                 <v:stroke weight="1pt" color="#70AD47 [3209]" miterlimit="8" joinstyle="miter"/>
                 <v:imagedata o:title=""/>
@@ -4533,7 +4560,7 @@
           </mc:Choice>
           <mc:Fallback>
             <w:pict>
-              <v:shape id="_x0000_s1026" o:spid="_x0000_s1026" o:spt="202" type="#_x0000_t202" style="position:absolute;left:0pt;margin-left:349.85pt;margin-top:8.05pt;height:19.3pt;width:72pt;z-index:251674624;mso-width-relative:page;mso-height-relative:page;" fillcolor="#FFFFFF [3201]" filled="t" stroked="t" coordsize="21600,21600" o:gfxdata="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">
+              <v:shape id="_x0000_s1026" o:spid="_x0000_s1026" o:spt="202" type="#_x0000_t202" style="position:absolute;left:0pt;margin-left:349.85pt;margin-top:8.05pt;height:19.3pt;width:72pt;z-index:251674624;mso-width-relative:page;mso-height-relative:page;" fillcolor="#FFFFFF [3201]" filled="t" stroked="t" coordsize="21600,21600" o:gfxdata="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">
                 <v:fill on="t" focussize="0,0"/>
                 <v:stroke weight="0.5pt" color="#000000 [3204]" joinstyle="round"/>
                 <v:imagedata o:title=""/>
@@ -5031,7 +5058,7 @@
           </mc:Choice>
           <mc:Fallback>
             <w:pict>
-              <v:shape id="_x0000_s1026" o:spid="_x0000_s1026" o:spt="202" type="#_x0000_t202" style="position:absolute;left:0pt;margin-left:15.85pt;margin-top:2pt;height:24.5pt;width:94.4pt;z-index:251668480;mso-width-relative:page;mso-height-relative:page;" fillcolor="#FFFFFF [3201]" filled="t" stroked="t" coordsize="21600,21600" o:gfxdata="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">
+              <v:shape id="_x0000_s1026" o:spid="_x0000_s1026" o:spt="202" type="#_x0000_t202" style="position:absolute;left:0pt;margin-left:15.85pt;margin-top:2pt;height:24.5pt;width:94.4pt;z-index:251668480;mso-width-relative:page;mso-height-relative:page;" fillcolor="#FFFFFF [3201]" filled="t" stroked="t" coordsize="21600,21600" o:gfxdata="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">
                 <v:fill on="t" focussize="0,0"/>
                 <v:stroke weight="0.5pt" color="#000000 [3204]" joinstyle="round"/>
                 <v:imagedata o:title=""/>
@@ -5109,7 +5136,6 @@
           <w:lang w:val="en-IN"/>
         </w:rPr>
       </w:pPr>
-      <w:bookmarkStart w:id="0" w:name="_GoBack"/>
       <w:r>
         <w:rPr>
           <w:sz w:val="20"/>
@@ -5420,7 +5446,6 @@
         <w:t>policyName, policyId,holder,insurance Type ,policyNo,Company,sumInsured</w:t>
       </w:r>
     </w:p>
-    <w:bookmarkEnd w:id="0"/>
     <w:sectPr>
       <w:pgSz w:w="11906" w:h="16838"/>
       <w:pgMar w:top="1440" w:right="1800" w:bottom="1440" w:left="1800" w:header="720" w:footer="720" w:gutter="0"/>

</xml_diff>

<commit_message>
designing done msg and generate pdf left
</commit_message>
<xml_diff>
--- a/designing/Pages inDetail.docx
+++ b/designing/Pages inDetail.docx
@@ -5182,6 +5182,12 @@
           <w:lang w:val="en-IN"/>
         </w:rPr>
         <w:tab/>
+      </w:r>
+      <w:r>
+        <w:rPr>
+          <w:rFonts w:hint="default"/>
+          <w:lang w:val="en-IN"/>
+        </w:rPr>
         <w:t>Done</w:t>
       </w:r>
     </w:p>
@@ -5201,28 +5207,26 @@
           <w:rFonts w:hint="default"/>
           <w:lang w:val="en-IN"/>
         </w:rPr>
-        <w:t>Add dbms to view things</w:t>
-      </w:r>
-      <w:bookmarkStart w:id="0" w:name="_GoBack"/>
-      <w:bookmarkEnd w:id="0"/>
-    </w:p>
-    <w:p>
-      <w:pPr>
-        <w:numPr>
-          <w:ilvl w:val="0"/>
-          <w:numId w:val="0"/>
-        </w:numPr>
-        <w:rPr>
-          <w:rFonts w:hint="default"/>
-          <w:lang w:val="en-IN"/>
-        </w:rPr>
-      </w:pPr>
-      <w:r>
-        <w:rPr>
-          <w:rFonts w:hint="default"/>
-          <w:lang w:val="en-IN"/>
-        </w:rPr>
-        <w:t>Add the view pdf thing. 2day</w:t>
+        <w:t>Add dbms to view things DOne</w:t>
+      </w:r>
+    </w:p>
+    <w:p>
+      <w:pPr>
+        <w:numPr>
+          <w:ilvl w:val="0"/>
+          <w:numId w:val="0"/>
+        </w:numPr>
+        <w:rPr>
+          <w:rFonts w:hint="default"/>
+          <w:lang w:val="en-IN"/>
+        </w:rPr>
+      </w:pPr>
+      <w:r>
+        <w:rPr>
+          <w:rFonts w:hint="default"/>
+          <w:lang w:val="en-IN"/>
+        </w:rPr>
+        <w:t>Add the view pdf thing. 2day DOne</w:t>
       </w:r>
     </w:p>
     <w:p>
@@ -5280,7 +5284,6 @@
           <w:lang w:val="en-IN"/>
         </w:rPr>
         <w:tab/>
-        <w:t/>
       </w:r>
       <w:r>
         <w:rPr>
@@ -5353,19 +5356,14 @@
           <w:lang w:val="en-IN"/>
         </w:rPr>
       </w:pPr>
-    </w:p>
-    <w:p>
-      <w:pPr>
-        <w:numPr>
-          <w:ilvl w:val="0"/>
-          <w:numId w:val="0"/>
-        </w:numPr>
+      <w:r>
         <w:rPr>
           <w:rFonts w:hint="default"/>
           <w:sz w:val="20"/>
           <w:lang w:val="en-IN"/>
         </w:rPr>
-      </w:pPr>
+        <w:t>Dates :</w:t>
+      </w:r>
     </w:p>
     <w:p>
       <w:pPr>
@@ -5379,6 +5377,132 @@
           <w:lang w:val="en-IN"/>
         </w:rPr>
       </w:pPr>
+      <w:r>
+        <w:rPr>
+          <w:rFonts w:hint="default"/>
+          <w:sz w:val="20"/>
+          <w:lang w:val="en-IN"/>
+        </w:rPr>
+        <w:t>First premium date =&gt; upcoming dates in current year.</w:t>
+      </w:r>
+    </w:p>
+    <w:p>
+      <w:pPr>
+        <w:numPr>
+          <w:ilvl w:val="0"/>
+          <w:numId w:val="0"/>
+        </w:numPr>
+        <w:rPr>
+          <w:rFonts w:hint="default"/>
+          <w:sz w:val="20"/>
+          <w:lang w:val="en-IN"/>
+        </w:rPr>
+      </w:pPr>
+      <w:r>
+        <w:rPr>
+          <w:rFonts w:hint="default"/>
+          <w:sz w:val="20"/>
+          <w:lang w:val="en-IN"/>
+        </w:rPr>
+        <w:t>Last premium Date =&gt; to see if  policy hasn’t completed its cycle.</w:t>
+      </w:r>
+    </w:p>
+    <w:p>
+      <w:pPr>
+        <w:numPr>
+          <w:ilvl w:val="0"/>
+          <w:numId w:val="0"/>
+        </w:numPr>
+        <w:rPr>
+          <w:rFonts w:hint="default"/>
+          <w:sz w:val="20"/>
+          <w:lang w:val="en-IN"/>
+        </w:rPr>
+      </w:pPr>
+      <w:r>
+        <w:rPr>
+          <w:rFonts w:hint="default"/>
+          <w:sz w:val="20"/>
+          <w:lang w:val="en-IN"/>
+        </w:rPr>
+        <w:t>Maturity date.</w:t>
+      </w:r>
+    </w:p>
+    <w:p>
+      <w:pPr>
+        <w:numPr>
+          <w:ilvl w:val="0"/>
+          <w:numId w:val="0"/>
+        </w:numPr>
+        <w:rPr>
+          <w:rFonts w:hint="default"/>
+          <w:sz w:val="20"/>
+          <w:lang w:val="en-IN"/>
+        </w:rPr>
+      </w:pPr>
+    </w:p>
+    <w:p>
+      <w:pPr>
+        <w:numPr>
+          <w:ilvl w:val="0"/>
+          <w:numId w:val="0"/>
+        </w:numPr>
+        <w:rPr>
+          <w:rFonts w:hint="default"/>
+          <w:sz w:val="20"/>
+          <w:lang w:val="en-IN"/>
+        </w:rPr>
+      </w:pPr>
+      <w:r>
+        <w:rPr>
+          <w:rFonts w:hint="default"/>
+          <w:sz w:val="20"/>
+          <w:lang w:val="en-IN"/>
+        </w:rPr>
+        <w:t>Making a reminders table which we will update yearly once . And when a new policy is added.</w:t>
+      </w:r>
+    </w:p>
+    <w:p>
+      <w:pPr>
+        <w:numPr>
+          <w:ilvl w:val="0"/>
+          <w:numId w:val="0"/>
+        </w:numPr>
+        <w:rPr>
+          <w:rFonts w:hint="default"/>
+          <w:sz w:val="20"/>
+          <w:lang w:val="en-IN"/>
+        </w:rPr>
+      </w:pPr>
+      <w:r>
+        <w:rPr>
+          <w:rFonts w:hint="default"/>
+          <w:sz w:val="20"/>
+          <w:lang w:val="en-IN"/>
+        </w:rPr>
+        <w:t>pk policyId and month</w:t>
+      </w:r>
+    </w:p>
+    <w:p>
+      <w:pPr>
+        <w:numPr>
+          <w:ilvl w:val="0"/>
+          <w:numId w:val="0"/>
+        </w:numPr>
+        <w:rPr>
+          <w:rFonts w:hint="default"/>
+          <w:sz w:val="20"/>
+          <w:lang w:val="en-IN"/>
+        </w:rPr>
+      </w:pPr>
+      <w:r>
+        <w:rPr>
+          <w:rFonts w:hint="default"/>
+          <w:sz w:val="20"/>
+          <w:lang w:val="en-IN"/>
+        </w:rPr>
+        <w:t>policyId,month</w:t>
+      </w:r>
     </w:p>
     <w:p>
       <w:pPr>
@@ -7184,6 +7308,312 @@
         </w:rPr>
         <w:t>A back button if pssbl</w:t>
       </w:r>
+    </w:p>
+    <w:p>
+      <w:pPr>
+        <w:numPr>
+          <w:ilvl w:val="0"/>
+          <w:numId w:val="0"/>
+        </w:numPr>
+        <w:ind w:leftChars="0"/>
+        <w:rPr>
+          <w:rFonts w:hint="default"/>
+          <w:lang w:val="en-IN"/>
+        </w:rPr>
+      </w:pPr>
+    </w:p>
+    <w:p>
+      <w:pPr>
+        <w:numPr>
+          <w:ilvl w:val="0"/>
+          <w:numId w:val="0"/>
+        </w:numPr>
+        <w:ind w:leftChars="0"/>
+        <w:rPr>
+          <w:rFonts w:hint="default"/>
+          <w:lang w:val="en-IN"/>
+        </w:rPr>
+      </w:pPr>
+    </w:p>
+    <w:p>
+      <w:pPr>
+        <w:numPr>
+          <w:ilvl w:val="0"/>
+          <w:numId w:val="0"/>
+        </w:numPr>
+        <w:ind w:leftChars="0"/>
+        <w:rPr>
+          <w:rFonts w:hint="default"/>
+          <w:lang w:val="en-IN"/>
+        </w:rPr>
+      </w:pPr>
+    </w:p>
+    <w:p>
+      <w:pPr>
+        <w:numPr>
+          <w:ilvl w:val="0"/>
+          <w:numId w:val="0"/>
+        </w:numPr>
+        <w:ind w:leftChars="0"/>
+        <w:rPr>
+          <w:rFonts w:hint="default"/>
+          <w:lang w:val="en-IN"/>
+        </w:rPr>
+      </w:pPr>
+      <w:r>
+        <w:rPr>
+          <w:rFonts w:hint="default"/>
+          <w:lang w:val="en-IN"/>
+        </w:rPr>
+        <w:t>Premium Scheduler.</w:t>
+      </w:r>
+    </w:p>
+    <w:p>
+      <w:pPr>
+        <w:numPr>
+          <w:ilvl w:val="0"/>
+          <w:numId w:val="0"/>
+        </w:numPr>
+        <w:ind w:leftChars="0"/>
+        <w:rPr>
+          <w:rFonts w:hint="default"/>
+          <w:lang w:val="en-IN"/>
+        </w:rPr>
+      </w:pPr>
+    </w:p>
+    <w:p>
+      <w:pPr>
+        <w:numPr>
+          <w:ilvl w:val="0"/>
+          <w:numId w:val="0"/>
+        </w:numPr>
+        <w:ind w:leftChars="0"/>
+        <w:rPr>
+          <w:rFonts w:hint="default"/>
+          <w:lang w:val="en-IN"/>
+        </w:rPr>
+      </w:pPr>
+      <w:r>
+        <w:rPr>
+          <w:rFonts w:hint="default"/>
+          <w:lang w:val="en-IN"/>
+        </w:rPr>
+        <w:t>We will display 10 mid size panels listing out  no. Of policies in jan and if we click (can click only on ones which  have atleast one policy.) we will display the same layout as for individual person (display2)</w:t>
+      </w:r>
+    </w:p>
+    <w:p>
+      <w:pPr>
+        <w:numPr>
+          <w:ilvl w:val="0"/>
+          <w:numId w:val="0"/>
+        </w:numPr>
+        <w:ind w:leftChars="0"/>
+        <w:rPr>
+          <w:rFonts w:hint="default"/>
+          <w:lang w:val="en-IN"/>
+        </w:rPr>
+      </w:pPr>
+      <w:r>
+        <w:rPr>
+          <w:rFonts w:hint="default"/>
+          <w:lang w:val="en-IN"/>
+        </w:rPr>
+        <w:t>And above on top right corner we will have a pdf generator which will generate a pdf with following info per policy.Also clicking on that panel we will lead you to the individual policy Displayer.</w:t>
+      </w:r>
+    </w:p>
+    <w:p>
+      <w:pPr>
+        <w:numPr>
+          <w:ilvl w:val="0"/>
+          <w:numId w:val="0"/>
+        </w:numPr>
+        <w:ind w:leftChars="0"/>
+        <w:rPr>
+          <w:rFonts w:hint="default"/>
+          <w:lang w:val="en-IN"/>
+        </w:rPr>
+      </w:pPr>
+    </w:p>
+    <w:p>
+      <w:pPr>
+        <w:numPr>
+          <w:ilvl w:val="0"/>
+          <w:numId w:val="0"/>
+        </w:numPr>
+        <w:ind w:leftChars="0"/>
+        <w:rPr>
+          <w:rFonts w:hint="default"/>
+          <w:lang w:val="en-IN"/>
+        </w:rPr>
+      </w:pPr>
+      <w:r>
+        <w:rPr>
+          <w:rFonts w:hint="default"/>
+          <w:lang w:val="en-IN"/>
+        </w:rPr>
+        <w:t xml:space="preserve">policyNo. </w:t>
+      </w:r>
+      <w:r>
+        <w:rPr>
+          <w:rFonts w:hint="default"/>
+          <w:lang w:val="en-IN"/>
+        </w:rPr>
+        <w:tab/>
+        <w:t xml:space="preserve">User </w:t>
+      </w:r>
+      <w:r>
+        <w:rPr>
+          <w:rFonts w:hint="default"/>
+          <w:lang w:val="en-IN"/>
+        </w:rPr>
+        <w:tab/>
+        <w:t xml:space="preserve">Premium Amt. </w:t>
+      </w:r>
+      <w:r>
+        <w:rPr>
+          <w:rFonts w:hint="default"/>
+          <w:lang w:val="en-IN"/>
+        </w:rPr>
+        <w:tab/>
+        <w:t>Premium Date</w:t>
+      </w:r>
+      <w:r>
+        <w:rPr>
+          <w:rFonts w:hint="default"/>
+          <w:lang w:val="en-IN"/>
+        </w:rPr>
+        <w:tab/>
+        <w:t>Agent</w:t>
+      </w:r>
+      <w:r>
+        <w:rPr>
+          <w:rFonts w:hint="default"/>
+          <w:lang w:val="en-IN"/>
+        </w:rPr>
+        <w:tab/>
+        <w:t>BankAcc</w:t>
+      </w:r>
+      <w:r>
+        <w:rPr>
+          <w:rFonts w:hint="default"/>
+          <w:lang w:val="en-IN"/>
+        </w:rPr>
+        <w:tab/>
+      </w:r>
+    </w:p>
+    <w:p>
+      <w:pPr>
+        <w:numPr>
+          <w:ilvl w:val="0"/>
+          <w:numId w:val="0"/>
+        </w:numPr>
+        <w:ind w:leftChars="0"/>
+        <w:rPr>
+          <w:rFonts w:hint="default"/>
+          <w:lang w:val="en-IN"/>
+        </w:rPr>
+      </w:pPr>
+    </w:p>
+    <w:p>
+      <w:pPr>
+        <w:numPr>
+          <w:ilvl w:val="0"/>
+          <w:numId w:val="0"/>
+        </w:numPr>
+        <w:ind w:leftChars="0"/>
+        <w:rPr>
+          <w:rFonts w:hint="default"/>
+          <w:lang w:val="en-IN"/>
+        </w:rPr>
+      </w:pPr>
+    </w:p>
+    <w:p>
+      <w:pPr>
+        <w:numPr>
+          <w:ilvl w:val="0"/>
+          <w:numId w:val="0"/>
+        </w:numPr>
+        <w:ind w:leftChars="0"/>
+        <w:rPr>
+          <w:rFonts w:hint="default"/>
+          <w:lang w:val="en-IN"/>
+        </w:rPr>
+      </w:pPr>
+      <w:r>
+        <w:rPr>
+          <w:rFonts w:hint="default"/>
+          <w:lang w:val="en-IN"/>
+        </w:rPr>
+        <w:t xml:space="preserve">Flow </w:t>
+      </w:r>
+    </w:p>
+    <w:p>
+      <w:pPr>
+        <w:numPr>
+          <w:ilvl w:val="0"/>
+          <w:numId w:val="0"/>
+        </w:numPr>
+        <w:ind w:leftChars="0"/>
+        <w:rPr>
+          <w:rFonts w:hint="default"/>
+          <w:lang w:val="en-IN"/>
+        </w:rPr>
+      </w:pPr>
+      <w:r>
+        <w:rPr>
+          <w:rFonts w:hint="default"/>
+          <w:lang w:val="en-IN"/>
+        </w:rPr>
+        <w:t xml:space="preserve">Make 12 layouts first </w:t>
+      </w:r>
+    </w:p>
+    <w:p>
+      <w:pPr>
+        <w:numPr>
+          <w:ilvl w:val="0"/>
+          <w:numId w:val="0"/>
+        </w:numPr>
+        <w:ind w:leftChars="0"/>
+        <w:rPr>
+          <w:rFonts w:hint="default"/>
+          <w:lang w:val="en-IN"/>
+        </w:rPr>
+      </w:pPr>
+      <w:r>
+        <w:rPr>
+          <w:rFonts w:hint="default"/>
+          <w:lang w:val="en-IN"/>
+        </w:rPr>
+        <w:t>6 6</w:t>
+      </w:r>
+      <w:bookmarkStart w:id="0" w:name="_GoBack"/>
+      <w:bookmarkEnd w:id="0"/>
+    </w:p>
+    <w:p>
+      <w:pPr>
+        <w:numPr>
+          <w:ilvl w:val="0"/>
+          <w:numId w:val="0"/>
+        </w:numPr>
+        <w:ind w:leftChars="0"/>
+        <w:rPr>
+          <w:rFonts w:hint="default"/>
+          <w:lang w:val="en-IN"/>
+        </w:rPr>
+      </w:pPr>
+    </w:p>
+    <w:p>
+      <w:pPr>
+        <w:numPr>
+          <w:ilvl w:val="0"/>
+          <w:numId w:val="0"/>
+        </w:numPr>
+        <w:ind w:leftChars="0"/>
+        <w:rPr>
+          <w:rFonts w:hint="default"/>
+          <w:lang w:val="en-IN"/>
+        </w:rPr>
+      </w:pPr>
     </w:p>
     <w:p>
       <w:pPr>

</xml_diff>

<commit_message>
pdf generation done but not integrated
</commit_message>
<xml_diff>
--- a/designing/Pages inDetail.docx
+++ b/designing/Pages inDetail.docx
@@ -7579,12 +7579,45 @@
           <w:lang w:val="en-IN"/>
         </w:rPr>
       </w:pPr>
-      <w:r>
-        <w:rPr>
-          <w:rFonts w:hint="default"/>
-          <w:lang w:val="en-IN"/>
-        </w:rPr>
-        <w:t>6 6</w:t>
+    </w:p>
+    <w:p>
+      <w:pPr>
+        <w:numPr>
+          <w:ilvl w:val="0"/>
+          <w:numId w:val="0"/>
+        </w:numPr>
+        <w:ind w:leftChars="0"/>
+        <w:rPr>
+          <w:rFonts w:hint="default"/>
+          <w:lang w:val="en-IN"/>
+        </w:rPr>
+      </w:pPr>
+      <w:r>
+        <w:rPr>
+          <w:rFonts w:hint="default"/>
+          <w:lang w:val="en-IN"/>
+        </w:rPr>
+        <w:t>Desiging basic done .</w:t>
+      </w:r>
+    </w:p>
+    <w:p>
+      <w:pPr>
+        <w:numPr>
+          <w:ilvl w:val="0"/>
+          <w:numId w:val="0"/>
+        </w:numPr>
+        <w:ind w:leftChars="0"/>
+        <w:rPr>
+          <w:rFonts w:hint="default"/>
+          <w:lang w:val="en-IN"/>
+        </w:rPr>
+      </w:pPr>
+      <w:r>
+        <w:rPr>
+          <w:rFonts w:hint="default"/>
+          <w:lang w:val="en-IN"/>
+        </w:rPr>
+        <w:t>Figure out pdf generations and messaging .</w:t>
       </w:r>
       <w:bookmarkStart w:id="0" w:name="_GoBack"/>
       <w:bookmarkEnd w:id="0"/>

</xml_diff>